<commit_message>
documentacao finalizada + atualizacao icone
</commit_message>
<xml_diff>
--- a/Documentação/Documentação.docx
+++ b/Documentação/Documentação.docx
@@ -191,22 +191,1110 @@
       </w:r>
     </w:p>
     <w:p/>
+    <w:sdt>
+      <w:sdtPr>
+        <w:id w:val="1918816308"/>
+        <w:docPartObj>
+          <w:docPartGallery w:val="Table of Contents"/>
+          <w:docPartUnique/>
+        </w:docPartObj>
+      </w:sdtPr>
+      <w:sdtEndPr>
+        <w:rPr>
+          <w:rFonts w:asciiTheme="minorHAnsi" w:eastAsiaTheme="minorHAnsi" w:hAnsiTheme="minorHAnsi" w:cstheme="minorBidi"/>
+          <w:b/>
+          <w:bCs/>
+          <w:color w:val="auto"/>
+          <w:kern w:val="2"/>
+          <w:sz w:val="24"/>
+          <w:szCs w:val="24"/>
+          <w:lang w:eastAsia="en-US"/>
+          <w14:ligatures w14:val="standardContextual"/>
+        </w:rPr>
+      </w:sdtEndPr>
+      <w:sdtContent>
+        <w:p>
+          <w:pPr>
+            <w:pStyle w:val="CabealhodoSumrio"/>
+            <w:rPr>
+              <w:b/>
+              <w:bCs/>
+              <w:i/>
+              <w:iCs/>
+              <w:color w:val="C00000"/>
+            </w:rPr>
+          </w:pPr>
+          <w:r>
+            <w:rPr>
+              <w:b/>
+              <w:bCs/>
+              <w:i/>
+              <w:iCs/>
+              <w:color w:val="C00000"/>
+            </w:rPr>
+            <w:t>Sumário</w:t>
+          </w:r>
+        </w:p>
+        <w:p>
+          <w:pPr>
+            <w:pStyle w:val="Sumrio1"/>
+            <w:tabs>
+              <w:tab w:val="right" w:leader="dot" w:pos="8494"/>
+            </w:tabs>
+            <w:rPr>
+              <w:rFonts w:eastAsiaTheme="minorEastAsia"/>
+              <w:noProof/>
+              <w:lang w:eastAsia="pt-BR"/>
+            </w:rPr>
+          </w:pPr>
+          <w:r>
+            <w:fldChar w:fldCharType="begin"/>
+          </w:r>
+          <w:r>
+            <w:instrText xml:space="preserve"> TOC \o "1-3" \h \z \u </w:instrText>
+          </w:r>
+          <w:r>
+            <w:fldChar w:fldCharType="separate"/>
+          </w:r>
+          <w:hyperlink w:anchor="_Toc214659978" w:history="1">
+            <w:r>
+              <w:rPr>
+                <w:rStyle w:val="Hyperlink"/>
+                <w:b/>
+                <w:bCs/>
+                <w:noProof/>
+              </w:rPr>
+              <w:t>Contexto</w:t>
+            </w:r>
+            <w:r>
+              <w:rPr>
+                <w:noProof/>
+                <w:webHidden/>
+              </w:rPr>
+              <w:tab/>
+            </w:r>
+            <w:r>
+              <w:rPr>
+                <w:noProof/>
+                <w:webHidden/>
+              </w:rPr>
+              <w:fldChar w:fldCharType="begin"/>
+            </w:r>
+            <w:r>
+              <w:rPr>
+                <w:noProof/>
+                <w:webHidden/>
+              </w:rPr>
+              <w:instrText xml:space="preserve"> PAGEREF _Toc214659978 \h </w:instrText>
+            </w:r>
+            <w:r>
+              <w:rPr>
+                <w:noProof/>
+                <w:webHidden/>
+              </w:rPr>
+            </w:r>
+            <w:r>
+              <w:rPr>
+                <w:noProof/>
+                <w:webHidden/>
+              </w:rPr>
+              <w:fldChar w:fldCharType="separate"/>
+            </w:r>
+            <w:r>
+              <w:rPr>
+                <w:noProof/>
+                <w:webHidden/>
+              </w:rPr>
+              <w:t>3</w:t>
+            </w:r>
+            <w:r>
+              <w:rPr>
+                <w:noProof/>
+                <w:webHidden/>
+              </w:rPr>
+              <w:fldChar w:fldCharType="end"/>
+            </w:r>
+          </w:hyperlink>
+        </w:p>
+        <w:p>
+          <w:pPr>
+            <w:pStyle w:val="Sumrio1"/>
+            <w:tabs>
+              <w:tab w:val="right" w:leader="dot" w:pos="8494"/>
+            </w:tabs>
+            <w:rPr>
+              <w:rFonts w:eastAsiaTheme="minorEastAsia"/>
+              <w:noProof/>
+              <w:lang w:eastAsia="pt-BR"/>
+            </w:rPr>
+          </w:pPr>
+          <w:hyperlink w:anchor="_Toc214659979" w:history="1">
+            <w:r>
+              <w:rPr>
+                <w:rStyle w:val="Hyperlink"/>
+                <w:b/>
+                <w:bCs/>
+                <w:noProof/>
+                <w:lang w:val="en-US"/>
+              </w:rPr>
+              <w:t>Objetivo</w:t>
+            </w:r>
+            <w:r>
+              <w:rPr>
+                <w:noProof/>
+                <w:webHidden/>
+              </w:rPr>
+              <w:tab/>
+            </w:r>
+            <w:r>
+              <w:rPr>
+                <w:noProof/>
+                <w:webHidden/>
+              </w:rPr>
+              <w:fldChar w:fldCharType="begin"/>
+            </w:r>
+            <w:r>
+              <w:rPr>
+                <w:noProof/>
+                <w:webHidden/>
+              </w:rPr>
+              <w:instrText xml:space="preserve"> PAGEREF _Toc214659979 \h </w:instrText>
+            </w:r>
+            <w:r>
+              <w:rPr>
+                <w:noProof/>
+                <w:webHidden/>
+              </w:rPr>
+            </w:r>
+            <w:r>
+              <w:rPr>
+                <w:noProof/>
+                <w:webHidden/>
+              </w:rPr>
+              <w:fldChar w:fldCharType="separate"/>
+            </w:r>
+            <w:r>
+              <w:rPr>
+                <w:noProof/>
+                <w:webHidden/>
+              </w:rPr>
+              <w:t>5</w:t>
+            </w:r>
+            <w:r>
+              <w:rPr>
+                <w:noProof/>
+                <w:webHidden/>
+              </w:rPr>
+              <w:fldChar w:fldCharType="end"/>
+            </w:r>
+          </w:hyperlink>
+        </w:p>
+        <w:p>
+          <w:pPr>
+            <w:pStyle w:val="Sumrio1"/>
+            <w:tabs>
+              <w:tab w:val="right" w:leader="dot" w:pos="8494"/>
+            </w:tabs>
+            <w:rPr>
+              <w:rFonts w:eastAsiaTheme="minorEastAsia"/>
+              <w:noProof/>
+              <w:lang w:eastAsia="pt-BR"/>
+            </w:rPr>
+          </w:pPr>
+          <w:hyperlink w:anchor="_Toc214659980" w:history="1">
+            <w:r>
+              <w:rPr>
+                <w:rStyle w:val="Hyperlink"/>
+                <w:b/>
+                <w:bCs/>
+                <w:noProof/>
+              </w:rPr>
+              <w:t>Justificativa</w:t>
+            </w:r>
+            <w:r>
+              <w:rPr>
+                <w:noProof/>
+                <w:webHidden/>
+              </w:rPr>
+              <w:tab/>
+            </w:r>
+            <w:r>
+              <w:rPr>
+                <w:noProof/>
+                <w:webHidden/>
+              </w:rPr>
+              <w:fldChar w:fldCharType="begin"/>
+            </w:r>
+            <w:r>
+              <w:rPr>
+                <w:noProof/>
+                <w:webHidden/>
+              </w:rPr>
+              <w:instrText xml:space="preserve"> PAGEREF _Toc214659980 \h </w:instrText>
+            </w:r>
+            <w:r>
+              <w:rPr>
+                <w:noProof/>
+                <w:webHidden/>
+              </w:rPr>
+            </w:r>
+            <w:r>
+              <w:rPr>
+                <w:noProof/>
+                <w:webHidden/>
+              </w:rPr>
+              <w:fldChar w:fldCharType="separate"/>
+            </w:r>
+            <w:r>
+              <w:rPr>
+                <w:noProof/>
+                <w:webHidden/>
+              </w:rPr>
+              <w:t>5</w:t>
+            </w:r>
+            <w:r>
+              <w:rPr>
+                <w:noProof/>
+                <w:webHidden/>
+              </w:rPr>
+              <w:fldChar w:fldCharType="end"/>
+            </w:r>
+          </w:hyperlink>
+        </w:p>
+        <w:p>
+          <w:pPr>
+            <w:pStyle w:val="Sumrio1"/>
+            <w:tabs>
+              <w:tab w:val="right" w:leader="dot" w:pos="8494"/>
+            </w:tabs>
+            <w:rPr>
+              <w:rFonts w:eastAsiaTheme="minorEastAsia"/>
+              <w:noProof/>
+              <w:lang w:eastAsia="pt-BR"/>
+            </w:rPr>
+          </w:pPr>
+          <w:hyperlink w:anchor="_Toc214659981" w:history="1">
+            <w:r>
+              <w:rPr>
+                <w:rStyle w:val="Hyperlink"/>
+                <w:b/>
+                <w:bCs/>
+                <w:noProof/>
+                <w:lang w:val="en-US"/>
+              </w:rPr>
+              <w:t>Escopo</w:t>
+            </w:r>
+            <w:r>
+              <w:rPr>
+                <w:noProof/>
+                <w:webHidden/>
+              </w:rPr>
+              <w:tab/>
+            </w:r>
+            <w:r>
+              <w:rPr>
+                <w:noProof/>
+                <w:webHidden/>
+              </w:rPr>
+              <w:fldChar w:fldCharType="begin"/>
+            </w:r>
+            <w:r>
+              <w:rPr>
+                <w:noProof/>
+                <w:webHidden/>
+              </w:rPr>
+              <w:instrText xml:space="preserve"> PAGEREF _Toc214659981 \h </w:instrText>
+            </w:r>
+            <w:r>
+              <w:rPr>
+                <w:noProof/>
+                <w:webHidden/>
+              </w:rPr>
+            </w:r>
+            <w:r>
+              <w:rPr>
+                <w:noProof/>
+                <w:webHidden/>
+              </w:rPr>
+              <w:fldChar w:fldCharType="separate"/>
+            </w:r>
+            <w:r>
+              <w:rPr>
+                <w:noProof/>
+                <w:webHidden/>
+              </w:rPr>
+              <w:t>5</w:t>
+            </w:r>
+            <w:r>
+              <w:rPr>
+                <w:noProof/>
+                <w:webHidden/>
+              </w:rPr>
+              <w:fldChar w:fldCharType="end"/>
+            </w:r>
+          </w:hyperlink>
+        </w:p>
+        <w:p>
+          <w:pPr>
+            <w:pStyle w:val="Sumrio2"/>
+            <w:tabs>
+              <w:tab w:val="right" w:leader="dot" w:pos="8494"/>
+            </w:tabs>
+            <w:rPr>
+              <w:rFonts w:eastAsiaTheme="minorEastAsia"/>
+              <w:noProof/>
+              <w:lang w:eastAsia="pt-BR"/>
+            </w:rPr>
+          </w:pPr>
+          <w:hyperlink w:anchor="_Toc214659982" w:history="1">
+            <w:r>
+              <w:rPr>
+                <w:rStyle w:val="Hyperlink"/>
+                <w:b/>
+                <w:bCs/>
+                <w:noProof/>
+              </w:rPr>
+              <w:t>Requisitos</w:t>
+            </w:r>
+            <w:r>
+              <w:rPr>
+                <w:noProof/>
+                <w:webHidden/>
+              </w:rPr>
+              <w:tab/>
+            </w:r>
+            <w:r>
+              <w:rPr>
+                <w:noProof/>
+                <w:webHidden/>
+              </w:rPr>
+              <w:fldChar w:fldCharType="begin"/>
+            </w:r>
+            <w:r>
+              <w:rPr>
+                <w:noProof/>
+                <w:webHidden/>
+              </w:rPr>
+              <w:instrText xml:space="preserve"> PAGEREF _Toc214659982 \h </w:instrText>
+            </w:r>
+            <w:r>
+              <w:rPr>
+                <w:noProof/>
+                <w:webHidden/>
+              </w:rPr>
+            </w:r>
+            <w:r>
+              <w:rPr>
+                <w:noProof/>
+                <w:webHidden/>
+              </w:rPr>
+              <w:fldChar w:fldCharType="separate"/>
+            </w:r>
+            <w:r>
+              <w:rPr>
+                <w:noProof/>
+                <w:webHidden/>
+              </w:rPr>
+              <w:t>6</w:t>
+            </w:r>
+            <w:r>
+              <w:rPr>
+                <w:noProof/>
+                <w:webHidden/>
+              </w:rPr>
+              <w:fldChar w:fldCharType="end"/>
+            </w:r>
+          </w:hyperlink>
+        </w:p>
+        <w:p>
+          <w:pPr>
+            <w:pStyle w:val="Sumrio2"/>
+            <w:tabs>
+              <w:tab w:val="right" w:leader="dot" w:pos="8494"/>
+            </w:tabs>
+            <w:rPr>
+              <w:rFonts w:eastAsiaTheme="minorEastAsia"/>
+              <w:noProof/>
+              <w:lang w:eastAsia="pt-BR"/>
+            </w:rPr>
+          </w:pPr>
+          <w:hyperlink w:anchor="_Toc214659983" w:history="1">
+            <w:r>
+              <w:rPr>
+                <w:rStyle w:val="Hyperlink"/>
+                <w:noProof/>
+              </w:rPr>
+              <w:t>Site</w:t>
+            </w:r>
+            <w:r>
+              <w:rPr>
+                <w:noProof/>
+                <w:webHidden/>
+              </w:rPr>
+              <w:tab/>
+            </w:r>
+            <w:r>
+              <w:rPr>
+                <w:noProof/>
+                <w:webHidden/>
+              </w:rPr>
+              <w:fldChar w:fldCharType="begin"/>
+            </w:r>
+            <w:r>
+              <w:rPr>
+                <w:noProof/>
+                <w:webHidden/>
+              </w:rPr>
+              <w:instrText xml:space="preserve"> PAGEREF _Toc214659983 \h </w:instrText>
+            </w:r>
+            <w:r>
+              <w:rPr>
+                <w:noProof/>
+                <w:webHidden/>
+              </w:rPr>
+            </w:r>
+            <w:r>
+              <w:rPr>
+                <w:noProof/>
+                <w:webHidden/>
+              </w:rPr>
+              <w:fldChar w:fldCharType="separate"/>
+            </w:r>
+            <w:r>
+              <w:rPr>
+                <w:noProof/>
+                <w:webHidden/>
+              </w:rPr>
+              <w:t>6</w:t>
+            </w:r>
+            <w:r>
+              <w:rPr>
+                <w:noProof/>
+                <w:webHidden/>
+              </w:rPr>
+              <w:fldChar w:fldCharType="end"/>
+            </w:r>
+          </w:hyperlink>
+        </w:p>
+        <w:p>
+          <w:pPr>
+            <w:pStyle w:val="Sumrio2"/>
+            <w:tabs>
+              <w:tab w:val="right" w:leader="dot" w:pos="8494"/>
+            </w:tabs>
+            <w:rPr>
+              <w:rFonts w:eastAsiaTheme="minorEastAsia"/>
+              <w:noProof/>
+              <w:lang w:eastAsia="pt-BR"/>
+            </w:rPr>
+          </w:pPr>
+          <w:hyperlink w:anchor="_Toc214659984" w:history="1">
+            <w:r>
+              <w:rPr>
+                <w:rStyle w:val="Hyperlink"/>
+                <w:noProof/>
+              </w:rPr>
+              <w:t>Banco de dados</w:t>
+            </w:r>
+            <w:r>
+              <w:rPr>
+                <w:noProof/>
+                <w:webHidden/>
+              </w:rPr>
+              <w:tab/>
+            </w:r>
+            <w:r>
+              <w:rPr>
+                <w:noProof/>
+                <w:webHidden/>
+              </w:rPr>
+              <w:fldChar w:fldCharType="begin"/>
+            </w:r>
+            <w:r>
+              <w:rPr>
+                <w:noProof/>
+                <w:webHidden/>
+              </w:rPr>
+              <w:instrText xml:space="preserve"> PAGEREF _Toc214659984 \h </w:instrText>
+            </w:r>
+            <w:r>
+              <w:rPr>
+                <w:noProof/>
+                <w:webHidden/>
+              </w:rPr>
+            </w:r>
+            <w:r>
+              <w:rPr>
+                <w:noProof/>
+                <w:webHidden/>
+              </w:rPr>
+              <w:fldChar w:fldCharType="separate"/>
+            </w:r>
+            <w:r>
+              <w:rPr>
+                <w:noProof/>
+                <w:webHidden/>
+              </w:rPr>
+              <w:t>6</w:t>
+            </w:r>
+            <w:r>
+              <w:rPr>
+                <w:noProof/>
+                <w:webHidden/>
+              </w:rPr>
+              <w:fldChar w:fldCharType="end"/>
+            </w:r>
+          </w:hyperlink>
+        </w:p>
+        <w:p>
+          <w:pPr>
+            <w:pStyle w:val="Sumrio2"/>
+            <w:tabs>
+              <w:tab w:val="right" w:leader="dot" w:pos="8494"/>
+            </w:tabs>
+            <w:rPr>
+              <w:rFonts w:eastAsiaTheme="minorEastAsia"/>
+              <w:noProof/>
+              <w:lang w:eastAsia="pt-BR"/>
+            </w:rPr>
+          </w:pPr>
+          <w:hyperlink w:anchor="_Toc214659985" w:history="1">
+            <w:r>
+              <w:rPr>
+                <w:rStyle w:val="Hyperlink"/>
+                <w:noProof/>
+              </w:rPr>
+              <w:t>Documentação</w:t>
+            </w:r>
+            <w:r>
+              <w:rPr>
+                <w:noProof/>
+                <w:webHidden/>
+              </w:rPr>
+              <w:tab/>
+            </w:r>
+            <w:r>
+              <w:rPr>
+                <w:noProof/>
+                <w:webHidden/>
+              </w:rPr>
+              <w:fldChar w:fldCharType="begin"/>
+            </w:r>
+            <w:r>
+              <w:rPr>
+                <w:noProof/>
+                <w:webHidden/>
+              </w:rPr>
+              <w:instrText xml:space="preserve"> PAGEREF _Toc214659985 \h </w:instrText>
+            </w:r>
+            <w:r>
+              <w:rPr>
+                <w:noProof/>
+                <w:webHidden/>
+              </w:rPr>
+            </w:r>
+            <w:r>
+              <w:rPr>
+                <w:noProof/>
+                <w:webHidden/>
+              </w:rPr>
+              <w:fldChar w:fldCharType="separate"/>
+            </w:r>
+            <w:r>
+              <w:rPr>
+                <w:noProof/>
+                <w:webHidden/>
+              </w:rPr>
+              <w:t>7</w:t>
+            </w:r>
+            <w:r>
+              <w:rPr>
+                <w:noProof/>
+                <w:webHidden/>
+              </w:rPr>
+              <w:fldChar w:fldCharType="end"/>
+            </w:r>
+          </w:hyperlink>
+        </w:p>
+        <w:p>
+          <w:pPr>
+            <w:pStyle w:val="Sumrio1"/>
+            <w:tabs>
+              <w:tab w:val="right" w:leader="dot" w:pos="8494"/>
+            </w:tabs>
+            <w:rPr>
+              <w:rFonts w:eastAsiaTheme="minorEastAsia"/>
+              <w:noProof/>
+              <w:lang w:eastAsia="pt-BR"/>
+            </w:rPr>
+          </w:pPr>
+          <w:hyperlink w:anchor="_Toc214659986" w:history="1">
+            <w:r>
+              <w:rPr>
+                <w:rStyle w:val="Hyperlink"/>
+                <w:b/>
+                <w:bCs/>
+                <w:noProof/>
+              </w:rPr>
+              <w:t>Limites e Exclusões</w:t>
+            </w:r>
+            <w:r>
+              <w:rPr>
+                <w:noProof/>
+                <w:webHidden/>
+              </w:rPr>
+              <w:tab/>
+            </w:r>
+            <w:r>
+              <w:rPr>
+                <w:noProof/>
+                <w:webHidden/>
+              </w:rPr>
+              <w:fldChar w:fldCharType="begin"/>
+            </w:r>
+            <w:r>
+              <w:rPr>
+                <w:noProof/>
+                <w:webHidden/>
+              </w:rPr>
+              <w:instrText xml:space="preserve"> PAGEREF _Toc214659986 \h </w:instrText>
+            </w:r>
+            <w:r>
+              <w:rPr>
+                <w:noProof/>
+                <w:webHidden/>
+              </w:rPr>
+            </w:r>
+            <w:r>
+              <w:rPr>
+                <w:noProof/>
+                <w:webHidden/>
+              </w:rPr>
+              <w:fldChar w:fldCharType="separate"/>
+            </w:r>
+            <w:r>
+              <w:rPr>
+                <w:noProof/>
+                <w:webHidden/>
+              </w:rPr>
+              <w:t>7</w:t>
+            </w:r>
+            <w:r>
+              <w:rPr>
+                <w:noProof/>
+                <w:webHidden/>
+              </w:rPr>
+              <w:fldChar w:fldCharType="end"/>
+            </w:r>
+          </w:hyperlink>
+        </w:p>
+        <w:p>
+          <w:pPr>
+            <w:pStyle w:val="Sumrio2"/>
+            <w:tabs>
+              <w:tab w:val="right" w:leader="dot" w:pos="8494"/>
+            </w:tabs>
+            <w:rPr>
+              <w:rFonts w:eastAsiaTheme="minorEastAsia"/>
+              <w:noProof/>
+              <w:lang w:eastAsia="pt-BR"/>
+            </w:rPr>
+          </w:pPr>
+          <w:hyperlink w:anchor="_Toc214659987" w:history="1">
+            <w:r>
+              <w:rPr>
+                <w:rStyle w:val="Hyperlink"/>
+                <w:noProof/>
+              </w:rPr>
+              <w:t>Estará incluído no projeto:</w:t>
+            </w:r>
+            <w:r>
+              <w:rPr>
+                <w:noProof/>
+                <w:webHidden/>
+              </w:rPr>
+              <w:tab/>
+            </w:r>
+            <w:r>
+              <w:rPr>
+                <w:noProof/>
+                <w:webHidden/>
+              </w:rPr>
+              <w:fldChar w:fldCharType="begin"/>
+            </w:r>
+            <w:r>
+              <w:rPr>
+                <w:noProof/>
+                <w:webHidden/>
+              </w:rPr>
+              <w:instrText xml:space="preserve"> PAGEREF _Toc214659987 \h </w:instrText>
+            </w:r>
+            <w:r>
+              <w:rPr>
+                <w:noProof/>
+                <w:webHidden/>
+              </w:rPr>
+            </w:r>
+            <w:r>
+              <w:rPr>
+                <w:noProof/>
+                <w:webHidden/>
+              </w:rPr>
+              <w:fldChar w:fldCharType="separate"/>
+            </w:r>
+            <w:r>
+              <w:rPr>
+                <w:noProof/>
+                <w:webHidden/>
+              </w:rPr>
+              <w:t>7</w:t>
+            </w:r>
+            <w:r>
+              <w:rPr>
+                <w:noProof/>
+                <w:webHidden/>
+              </w:rPr>
+              <w:fldChar w:fldCharType="end"/>
+            </w:r>
+          </w:hyperlink>
+        </w:p>
+        <w:p>
+          <w:pPr>
+            <w:pStyle w:val="Sumrio2"/>
+            <w:tabs>
+              <w:tab w:val="right" w:leader="dot" w:pos="8494"/>
+            </w:tabs>
+            <w:rPr>
+              <w:rFonts w:eastAsiaTheme="minorEastAsia"/>
+              <w:noProof/>
+              <w:lang w:eastAsia="pt-BR"/>
+            </w:rPr>
+          </w:pPr>
+          <w:hyperlink w:anchor="_Toc214659988" w:history="1">
+            <w:r>
+              <w:rPr>
+                <w:rStyle w:val="Hyperlink"/>
+                <w:noProof/>
+              </w:rPr>
+              <w:t>Está excluído do escopo do projeto:</w:t>
+            </w:r>
+            <w:r>
+              <w:rPr>
+                <w:noProof/>
+                <w:webHidden/>
+              </w:rPr>
+              <w:tab/>
+            </w:r>
+            <w:r>
+              <w:rPr>
+                <w:noProof/>
+                <w:webHidden/>
+              </w:rPr>
+              <w:fldChar w:fldCharType="begin"/>
+            </w:r>
+            <w:r>
+              <w:rPr>
+                <w:noProof/>
+                <w:webHidden/>
+              </w:rPr>
+              <w:instrText xml:space="preserve"> PAGEREF _Toc214659988 \h </w:instrText>
+            </w:r>
+            <w:r>
+              <w:rPr>
+                <w:noProof/>
+                <w:webHidden/>
+              </w:rPr>
+            </w:r>
+            <w:r>
+              <w:rPr>
+                <w:noProof/>
+                <w:webHidden/>
+              </w:rPr>
+              <w:fldChar w:fldCharType="separate"/>
+            </w:r>
+            <w:r>
+              <w:rPr>
+                <w:noProof/>
+                <w:webHidden/>
+              </w:rPr>
+              <w:t>7</w:t>
+            </w:r>
+            <w:r>
+              <w:rPr>
+                <w:noProof/>
+                <w:webHidden/>
+              </w:rPr>
+              <w:fldChar w:fldCharType="end"/>
+            </w:r>
+          </w:hyperlink>
+        </w:p>
+        <w:p>
+          <w:pPr>
+            <w:pStyle w:val="Sumrio1"/>
+            <w:tabs>
+              <w:tab w:val="right" w:leader="dot" w:pos="8494"/>
+            </w:tabs>
+            <w:rPr>
+              <w:rFonts w:eastAsiaTheme="minorEastAsia"/>
+              <w:noProof/>
+              <w:lang w:eastAsia="pt-BR"/>
+            </w:rPr>
+          </w:pPr>
+          <w:hyperlink w:anchor="_Toc214659989" w:history="1">
+            <w:r>
+              <w:rPr>
+                <w:rStyle w:val="Hyperlink"/>
+                <w:b/>
+                <w:bCs/>
+                <w:noProof/>
+              </w:rPr>
+              <w:t>Diagrama de Visão de Negócio</w:t>
+            </w:r>
+            <w:r>
+              <w:rPr>
+                <w:noProof/>
+                <w:webHidden/>
+              </w:rPr>
+              <w:tab/>
+            </w:r>
+            <w:r>
+              <w:rPr>
+                <w:noProof/>
+                <w:webHidden/>
+              </w:rPr>
+              <w:fldChar w:fldCharType="begin"/>
+            </w:r>
+            <w:r>
+              <w:rPr>
+                <w:noProof/>
+                <w:webHidden/>
+              </w:rPr>
+              <w:instrText xml:space="preserve"> PAGEREF _Toc214659989 \h </w:instrText>
+            </w:r>
+            <w:r>
+              <w:rPr>
+                <w:noProof/>
+                <w:webHidden/>
+              </w:rPr>
+            </w:r>
+            <w:r>
+              <w:rPr>
+                <w:noProof/>
+                <w:webHidden/>
+              </w:rPr>
+              <w:fldChar w:fldCharType="separate"/>
+            </w:r>
+            <w:r>
+              <w:rPr>
+                <w:noProof/>
+                <w:webHidden/>
+              </w:rPr>
+              <w:t>8</w:t>
+            </w:r>
+            <w:r>
+              <w:rPr>
+                <w:noProof/>
+                <w:webHidden/>
+              </w:rPr>
+              <w:fldChar w:fldCharType="end"/>
+            </w:r>
+          </w:hyperlink>
+        </w:p>
+        <w:p>
+          <w:pPr>
+            <w:pStyle w:val="Sumrio1"/>
+            <w:tabs>
+              <w:tab w:val="right" w:leader="dot" w:pos="8494"/>
+            </w:tabs>
+            <w:rPr>
+              <w:rFonts w:eastAsiaTheme="minorEastAsia"/>
+              <w:noProof/>
+              <w:lang w:eastAsia="pt-BR"/>
+            </w:rPr>
+          </w:pPr>
+          <w:hyperlink w:anchor="_Toc214659990" w:history="1">
+            <w:r>
+              <w:rPr>
+                <w:rStyle w:val="Hyperlink"/>
+                <w:b/>
+                <w:bCs/>
+                <w:noProof/>
+              </w:rPr>
+              <w:t>Diagrama de Solução Técnica</w:t>
+            </w:r>
+            <w:r>
+              <w:rPr>
+                <w:noProof/>
+                <w:webHidden/>
+              </w:rPr>
+              <w:tab/>
+            </w:r>
+            <w:r>
+              <w:rPr>
+                <w:noProof/>
+                <w:webHidden/>
+              </w:rPr>
+              <w:fldChar w:fldCharType="begin"/>
+            </w:r>
+            <w:r>
+              <w:rPr>
+                <w:noProof/>
+                <w:webHidden/>
+              </w:rPr>
+              <w:instrText xml:space="preserve"> PAGEREF _Toc214659990 \h </w:instrText>
+            </w:r>
+            <w:r>
+              <w:rPr>
+                <w:noProof/>
+                <w:webHidden/>
+              </w:rPr>
+            </w:r>
+            <w:r>
+              <w:rPr>
+                <w:noProof/>
+                <w:webHidden/>
+              </w:rPr>
+              <w:fldChar w:fldCharType="separate"/>
+            </w:r>
+            <w:r>
+              <w:rPr>
+                <w:noProof/>
+                <w:webHidden/>
+              </w:rPr>
+              <w:t>9</w:t>
+            </w:r>
+            <w:r>
+              <w:rPr>
+                <w:noProof/>
+                <w:webHidden/>
+              </w:rPr>
+              <w:fldChar w:fldCharType="end"/>
+            </w:r>
+          </w:hyperlink>
+        </w:p>
+        <w:p>
+          <w:pPr>
+            <w:pStyle w:val="Sumrio1"/>
+            <w:tabs>
+              <w:tab w:val="right" w:leader="dot" w:pos="8494"/>
+            </w:tabs>
+            <w:rPr>
+              <w:rFonts w:eastAsiaTheme="minorEastAsia"/>
+              <w:noProof/>
+              <w:lang w:eastAsia="pt-BR"/>
+            </w:rPr>
+          </w:pPr>
+          <w:hyperlink w:anchor="_Toc214659991" w:history="1">
+            <w:r>
+              <w:rPr>
+                <w:rStyle w:val="Hyperlink"/>
+                <w:b/>
+                <w:bCs/>
+                <w:noProof/>
+              </w:rPr>
+              <w:t>Referências Bibliográficas</w:t>
+            </w:r>
+            <w:r>
+              <w:rPr>
+                <w:noProof/>
+                <w:webHidden/>
+              </w:rPr>
+              <w:tab/>
+            </w:r>
+            <w:r>
+              <w:rPr>
+                <w:noProof/>
+                <w:webHidden/>
+              </w:rPr>
+              <w:fldChar w:fldCharType="begin"/>
+            </w:r>
+            <w:r>
+              <w:rPr>
+                <w:noProof/>
+                <w:webHidden/>
+              </w:rPr>
+              <w:instrText xml:space="preserve"> PAGEREF _Toc214659991 \h </w:instrText>
+            </w:r>
+            <w:r>
+              <w:rPr>
+                <w:noProof/>
+                <w:webHidden/>
+              </w:rPr>
+            </w:r>
+            <w:r>
+              <w:rPr>
+                <w:noProof/>
+                <w:webHidden/>
+              </w:rPr>
+              <w:fldChar w:fldCharType="separate"/>
+            </w:r>
+            <w:r>
+              <w:rPr>
+                <w:noProof/>
+                <w:webHidden/>
+              </w:rPr>
+              <w:t>9</w:t>
+            </w:r>
+            <w:r>
+              <w:rPr>
+                <w:noProof/>
+                <w:webHidden/>
+              </w:rPr>
+              <w:fldChar w:fldCharType="end"/>
+            </w:r>
+          </w:hyperlink>
+        </w:p>
+        <w:p>
+          <w:r>
+            <w:rPr>
+              <w:b/>
+              <w:bCs/>
+            </w:rPr>
+            <w:fldChar w:fldCharType="end"/>
+          </w:r>
+        </w:p>
+      </w:sdtContent>
+    </w:sdt>
+    <w:p/>
+    <w:p/>
+    <w:p/>
+    <w:p/>
     <w:p>
       <w:pPr>
-        <w:numPr>
-          <w:ilvl w:val="0"/>
-          <w:numId w:val="1"/>
-        </w:numPr>
-      </w:pPr>
+        <w:jc w:val="center"/>
+      </w:pPr>
+    </w:p>
+    <w:p/>
+    <w:p/>
+    <w:p/>
+    <w:p/>
+    <w:p/>
+    <w:p/>
+    <w:p/>
+    <w:p/>
+    <w:p/>
+    <w:p>
+      <w:pPr>
+        <w:pStyle w:val="Ttulo1"/>
+        <w:rPr>
+          <w:color w:val="C00000"/>
+        </w:rPr>
+      </w:pPr>
+      <w:bookmarkStart w:id="0" w:name="_Toc214659978"/>
       <w:r>
         <w:rPr>
           <w:b/>
           <w:bCs/>
+          <w:color w:val="C00000"/>
         </w:rPr>
         <w:lastRenderedPageBreak/>
         <w:t>Contexto</w:t>
       </w:r>
-      <w:r>
+      <w:bookmarkEnd w:id="0"/>
+      <w:r>
+        <w:rPr>
+          <w:color w:val="C00000"/>
+        </w:rPr>
         <w:t> </w:t>
       </w:r>
     </w:p>
@@ -664,7 +1752,7 @@
                     </pic:cNvPicPr>
                   </pic:nvPicPr>
                   <pic:blipFill>
-                    <a:blip r:embed="rId5">
+                    <a:blip r:embed="rId8">
                       <a:extLst>
                         <a:ext uri="{28A0092B-C50C-407E-A947-70E740481C1C}">
                           <a14:useLocalDpi xmlns:a14="http://schemas.microsoft.com/office/drawing/2010/main" val="0"/>
@@ -728,7 +1816,7 @@
                     </pic:cNvPicPr>
                   </pic:nvPicPr>
                   <pic:blipFill>
-                    <a:blip r:embed="rId6">
+                    <a:blip r:embed="rId9">
                       <a:extLst>
                         <a:ext uri="{28A0092B-C50C-407E-A947-70E740481C1C}">
                           <a14:useLocalDpi xmlns:a14="http://schemas.microsoft.com/office/drawing/2010/main" val="0"/>
@@ -873,7 +1961,7 @@
                     </pic:cNvPicPr>
                   </pic:nvPicPr>
                   <pic:blipFill>
-                    <a:blip r:embed="rId7" cstate="print">
+                    <a:blip r:embed="rId10" cstate="print">
                       <a:extLst>
                         <a:ext uri="{28A0092B-C50C-407E-A947-70E740481C1C}">
                           <a14:useLocalDpi xmlns:a14="http://schemas.microsoft.com/office/drawing/2010/main" val="0"/>
@@ -998,21 +2086,27 @@
     <w:p/>
     <w:p>
       <w:pPr>
-        <w:numPr>
-          <w:ilvl w:val="0"/>
-          <w:numId w:val="5"/>
-        </w:numPr>
-      </w:pPr>
+        <w:pStyle w:val="Ttulo1"/>
+        <w:rPr>
+          <w:color w:val="C00000"/>
+        </w:rPr>
+      </w:pPr>
+      <w:bookmarkStart w:id="1" w:name="_Toc214659979"/>
       <w:r>
         <w:rPr>
           <w:b/>
           <w:bCs/>
+          <w:color w:val="C00000"/>
           <w:lang w:val="en-US"/>
         </w:rPr>
         <w:lastRenderedPageBreak/>
         <w:t>Objetivo</w:t>
       </w:r>
-      <w:r>
+      <w:bookmarkEnd w:id="1"/>
+      <w:r>
+        <w:rPr>
+          <w:color w:val="C00000"/>
+        </w:rPr>
         <w:t> </w:t>
       </w:r>
     </w:p>
@@ -1076,85 +2170,106 @@
     </w:p>
     <w:p>
       <w:pPr>
-        <w:numPr>
-          <w:ilvl w:val="0"/>
-          <w:numId w:val="6"/>
-        </w:numPr>
-      </w:pPr>
+        <w:pStyle w:val="Ttulo1"/>
+        <w:rPr>
+          <w:color w:val="C00000"/>
+        </w:rPr>
+      </w:pPr>
+      <w:bookmarkStart w:id="2" w:name="_Toc214659980"/>
       <w:r>
         <w:rPr>
           <w:b/>
           <w:bCs/>
+          <w:color w:val="C00000"/>
         </w:rPr>
-        <w:t>Justificativa </w:t>
-      </w:r>
-      <w:r>
-        <w:t> </w:t>
-      </w:r>
-    </w:p>
-    <w:p>
-      <w:r>
-        <w:t> </w:t>
-      </w:r>
-      <w:r>
-        <w:t xml:space="preserve">A prática de exercícios é necessária para o </w:t>
-      </w:r>
-      <w:r>
-        <w:t>manutenção</w:t>
-      </w:r>
-      <w:r>
-        <w:t xml:space="preserve"> da saúde e da qualidade de vida, o tempo investido em saúde agora aumenta a qualidade de vida futura, porém mesmo sabendo disso muitas pessoas relatam dificuldade em conseguir se manter realizando atividades com constância devido a falta visual de resultados, não veem progresso, o FitLife surge como uma solução para esse problema, o projeto un</w:t>
-      </w:r>
-      <w:r>
-        <w:t>e</w:t>
-      </w:r>
-      <w:r>
-        <w:t xml:space="preserve"> tecnologia e saúde </w:t>
-      </w:r>
-      <w:r>
-        <w:t>sendo uma plataforma que centraliza as informações necessárias para acompanhar a evolução do usuário além de auxili</w:t>
-      </w:r>
-      <w:r>
-        <w:t>á</w:t>
-      </w:r>
-      <w:r>
-        <w:t>-lo com sugestões de treino adaptados a sua disponibilidade de horário.</w:t>
-      </w:r>
-      <w:r>
-        <w:t xml:space="preserve"> </w:t>
-      </w:r>
-    </w:p>
-    <w:p>
-      <w:r>
-        <w:t> </w:t>
-      </w:r>
-    </w:p>
-    <w:p>
-      <w:pPr>
-        <w:numPr>
-          <w:ilvl w:val="0"/>
-          <w:numId w:val="7"/>
-        </w:numPr>
-      </w:pPr>
+        <w:t>Justificativa</w:t>
+      </w:r>
+      <w:bookmarkEnd w:id="2"/>
       <w:r>
         <w:rPr>
           <w:b/>
           <w:bCs/>
+          <w:color w:val="C00000"/>
+        </w:rPr>
+        <w:t> </w:t>
+      </w:r>
+      <w:r>
+        <w:rPr>
+          <w:color w:val="C00000"/>
+        </w:rPr>
+        <w:t> </w:t>
+      </w:r>
+    </w:p>
+    <w:p>
+      <w:r>
+        <w:t> </w:t>
+      </w:r>
+      <w:r>
+        <w:t xml:space="preserve">A prática de exercícios é necessária para o </w:t>
+      </w:r>
+      <w:r>
+        <w:t>manutenção</w:t>
+      </w:r>
+      <w:r>
+        <w:t xml:space="preserve"> da saúde e da qualidade de vida, o tempo investido em saúde agora aumenta a qualidade de vida futura, porém mesmo sabendo disso muitas pessoas relatam dificuldade em conseguir se manter realizando atividades com constância devido a falta visual de resultados, não veem progresso, o FitLife surge como uma solução para esse problema, o projeto un</w:t>
+      </w:r>
+      <w:r>
+        <w:t>e</w:t>
+      </w:r>
+      <w:r>
+        <w:t xml:space="preserve"> tecnologia e saúde </w:t>
+      </w:r>
+      <w:r>
+        <w:t>sendo uma plataforma que centraliza as informações necessárias para acompanhar a evolução do usuário além de auxili</w:t>
+      </w:r>
+      <w:r>
+        <w:t>á</w:t>
+      </w:r>
+      <w:r>
+        <w:t>-lo com sugestões de treino adaptados a sua disponibilidade de horário.</w:t>
+      </w:r>
+      <w:r>
+        <w:t xml:space="preserve"> </w:t>
+      </w:r>
+    </w:p>
+    <w:p>
+      <w:r>
+        <w:t> </w:t>
+      </w:r>
+    </w:p>
+    <w:p>
+      <w:pPr>
+        <w:pStyle w:val="Ttulo1"/>
+        <w:rPr>
+          <w:color w:val="C00000"/>
+        </w:rPr>
+      </w:pPr>
+      <w:r>
+        <w:rPr>
+          <w:b/>
+          <w:bCs/>
+          <w:color w:val="C00000"/>
           <w:lang w:val="en-US"/>
         </w:rPr>
         <w:t> </w:t>
       </w:r>
+      <w:bookmarkStart w:id="3" w:name="_Toc214659981"/>
       <w:proofErr w:type="spellStart"/>
       <w:r>
         <w:rPr>
           <w:b/>
           <w:bCs/>
+          <w:color w:val="C00000"/>
           <w:lang w:val="en-US"/>
         </w:rPr>
         <w:t>Escopo</w:t>
       </w:r>
+      <w:bookmarkEnd w:id="3"/>
       <w:proofErr w:type="spellEnd"/>
       <w:r>
+        <w:rPr>
+          <w:color w:val="C00000"/>
+        </w:rPr>
         <w:t> </w:t>
       </w:r>
     </w:p>
@@ -1202,11 +2317,8 @@
     </w:p>
     <w:p>
       <w:r>
-        <w:t xml:space="preserve">É importante deixar claro que o FitLife não tem a capacidade e nem foi programado com a finalidade de prescrever treinamentos complexos ou a </w:t>
-      </w:r>
-      <w:r>
         <w:lastRenderedPageBreak/>
-        <w:t xml:space="preserve">realização de algum possível diagnostico, é uma ferramenta </w:t>
+        <w:t xml:space="preserve">É importante deixar claro que o FitLife não tem a capacidade e nem foi programado com a finalidade de prescrever treinamentos complexos ou a realização de algum possível diagnostico, é uma ferramenta </w:t>
       </w:r>
       <w:r>
         <w:t xml:space="preserve">de </w:t>
@@ -1221,308 +2333,369 @@
       </w:r>
     </w:p>
     <w:p>
+      <w:pPr>
+        <w:pStyle w:val="Ttulo2"/>
+      </w:pPr>
+      <w:bookmarkStart w:id="4" w:name="_Toc214659982"/>
       <w:r>
         <w:rPr>
           <w:b/>
           <w:bCs/>
+          <w:color w:val="C00000"/>
         </w:rPr>
-        <w:t>4.</w:t>
-      </w:r>
+        <w:t>Requisitos</w:t>
+      </w:r>
+      <w:bookmarkEnd w:id="4"/>
       <w:r>
         <w:rPr>
           <w:b/>
           <w:bCs/>
+          <w:color w:val="C00000"/>
         </w:rPr>
-        <w:t>1</w:t>
-      </w:r>
+        <w:t> </w:t>
+      </w:r>
+      <w:r>
+        <w:t> </w:t>
+      </w:r>
+    </w:p>
+    <w:p>
+      <w:pPr>
+        <w:rPr>
+          <w:u w:val="single"/>
+        </w:rPr>
+      </w:pPr>
+      <w:r>
+        <w:t>Levando em consideração os objetivos principais do nosso projeto nossos requisitos serão separados em 3 tópicos. </w:t>
+      </w:r>
+    </w:p>
+    <w:p>
+      <w:r>
+        <w:t> </w:t>
+      </w:r>
+    </w:p>
+    <w:p>
+      <w:pPr>
+        <w:pStyle w:val="Ttulo2"/>
+        <w:rPr>
+          <w:color w:val="C00000"/>
+        </w:rPr>
+      </w:pPr>
+      <w:bookmarkStart w:id="5" w:name="_Toc214659983"/>
+      <w:r>
+        <w:rPr>
+          <w:color w:val="C00000"/>
+          <w:u w:val="single"/>
+        </w:rPr>
+        <w:t>Site</w:t>
+      </w:r>
+      <w:bookmarkEnd w:id="5"/>
+    </w:p>
+    <w:p>
+      <w:r>
+        <w:t xml:space="preserve">No nosso site institucional iremos ter </w:t>
+      </w:r>
+      <w:r>
+        <w:t>6</w:t>
+      </w:r>
+      <w:r>
+        <w:t xml:space="preserve"> páginas principais, contando com a tela inicial (home) onde terá uma breve explicação sobre o projeto</w:t>
+      </w:r>
+      <w:r>
+        <w:t>,</w:t>
+      </w:r>
+      <w:r>
+        <w:t xml:space="preserve"> botões no cabeçalho do site que levam para a página </w:t>
+      </w:r>
+      <w:r>
+        <w:t>Minha história</w:t>
+      </w:r>
+      <w:r>
+        <w:t xml:space="preserve"> </w:t>
+      </w:r>
+      <w:r>
+        <w:t>e</w:t>
+      </w:r>
+      <w:r>
+        <w:t xml:space="preserve"> login</w:t>
+      </w:r>
+      <w:r>
+        <w:t>/cadastro</w:t>
+      </w:r>
+      <w:r>
+        <w:t>, após realizar o login direciona para as páginas de dashboard e inserção de medidas corporais</w:t>
+      </w:r>
+      <w:r>
+        <w:t>.  </w:t>
+      </w:r>
+    </w:p>
+    <w:p>
+      <w:r>
+        <w:t>A tela “</w:t>
+      </w:r>
+      <w:r>
+        <w:t>Minha história</w:t>
+      </w:r>
+      <w:r>
+        <w:t xml:space="preserve">” contará </w:t>
+      </w:r>
+      <w:r>
+        <w:t>um po</w:t>
+      </w:r>
+      <w:r>
+        <w:t xml:space="preserve">uco sobre </w:t>
+      </w:r>
+      <w:r>
+        <w:t>a ideia</w:t>
+      </w:r>
+      <w:r>
+        <w:t xml:space="preserve"> d</w:t>
+      </w:r>
+      <w:r>
+        <w:t>o</w:t>
+      </w:r>
+      <w:r>
+        <w:t xml:space="preserve"> </w:t>
+      </w:r>
+      <w:r>
+        <w:t xml:space="preserve">projeto </w:t>
+      </w:r>
+      <w:r>
+        <w:t>e minha história com o esporte</w:t>
+      </w:r>
+      <w:r>
+        <w:t>.  </w:t>
+      </w:r>
+    </w:p>
+    <w:p>
+      <w:r>
+        <w:t>A tela de login conta com dois inputs, um do e-mail e outro da senha do usuário, juntamente com o botão de login</w:t>
+      </w:r>
+      <w:r>
+        <w:t xml:space="preserve"> além d</w:t>
+      </w:r>
+      <w:r>
+        <w:t>e inclui</w:t>
+      </w:r>
+      <w:r>
+        <w:t>r</w:t>
+      </w:r>
+      <w:r>
+        <w:t xml:space="preserve"> um link direto para a página de cadastro caso o usuário ainda não possua uma conta</w:t>
+      </w:r>
+      <w:r>
+        <w:t>.</w:t>
+      </w:r>
+    </w:p>
+    <w:p>
+      <w:r>
+        <w:t>Na tela de cadastro teremos inputs com as informações necessárias para realizar o cadastro do</w:t>
+      </w:r>
+      <w:r>
+        <w:t xml:space="preserve"> </w:t>
+      </w:r>
+      <w:r>
+        <w:t>usuário</w:t>
+      </w:r>
+      <w:r>
+        <w:t xml:space="preserve"> contando com um verificador de senha aonde no mínimo ele precisará colocar uma letra maiúscula, 8 caracteres e mais um caractere especial, já no e-mail o usuário precisa incluir @.com, caso algum desses requisitos não seja concluído terá um texto auxiliar embaixo dessas inputs aonde mostra o que resta ele colocar, caso sejam atendidos temos um botão “cadastro” aonde caso todas as inputs obrigatórias estejam com conteúdo irá levar ele para a página de dashboard.  </w:t>
+      </w:r>
+    </w:p>
+    <w:p>
+      <w:r>
+        <w:t xml:space="preserve">Por fim na tela de dashboard iremos exibir os dados </w:t>
+      </w:r>
+      <w:r>
+        <w:t xml:space="preserve">informados </w:t>
+      </w:r>
+      <w:r>
+        <w:t>para o usuário ter uma melhor visão sobre s</w:t>
+      </w:r>
+      <w:r>
+        <w:t>ua evolução</w:t>
+      </w:r>
+      <w:r>
+        <w:t>.  </w:t>
+      </w:r>
+    </w:p>
+    <w:p/>
+    <w:p>
+      <w:pPr>
+        <w:pStyle w:val="Ttulo2"/>
+        <w:rPr>
+          <w:color w:val="C00000"/>
+        </w:rPr>
+      </w:pPr>
+      <w:bookmarkStart w:id="6" w:name="_Toc214659984"/>
+      <w:r>
+        <w:rPr>
+          <w:color w:val="C00000"/>
+          <w:u w:val="single"/>
+        </w:rPr>
+        <w:t>Banco de dados</w:t>
+      </w:r>
+      <w:bookmarkEnd w:id="6"/>
+    </w:p>
+    <w:p>
+      <w:r>
+        <w:t xml:space="preserve">No banco de dados </w:t>
+      </w:r>
+      <w:r>
+        <w:t>existe</w:t>
+      </w:r>
+      <w:r>
+        <w:t xml:space="preserve"> uma modelagem de todas as tabelas e dados que </w:t>
+      </w:r>
+      <w:r>
+        <w:t>serão</w:t>
+      </w:r>
+      <w:r>
+        <w:t xml:space="preserve"> armazena</w:t>
+      </w:r>
+      <w:r>
+        <w:t xml:space="preserve">dos </w:t>
+      </w:r>
+      <w:r>
+        <w:t xml:space="preserve">e qual sua lógica, juntamente com tabelas direcionadas para o </w:t>
+      </w:r>
+      <w:r>
+        <w:lastRenderedPageBreak/>
+        <w:t xml:space="preserve">cadastro, </w:t>
+      </w:r>
+      <w:r>
+        <w:t>esses dados serão</w:t>
+      </w:r>
+      <w:r>
+        <w:t xml:space="preserve"> inseri</w:t>
+      </w:r>
+      <w:r>
+        <w:t>dos</w:t>
+      </w:r>
+      <w:r>
+        <w:t xml:space="preserve"> diretamente no banco que estará alocado em uma máquina virtual</w:t>
+      </w:r>
+      <w:r>
+        <w:t xml:space="preserve"> com sistema operacional</w:t>
+      </w:r>
+      <w:r>
+        <w:t> </w:t>
+      </w:r>
+      <w:proofErr w:type="spellStart"/>
+      <w:r>
+        <w:t>L</w:t>
+      </w:r>
+      <w:r>
+        <w:t>ubuntu</w:t>
+      </w:r>
+      <w:proofErr w:type="spellEnd"/>
+      <w:r>
+        <w:t>.  </w:t>
+      </w:r>
+    </w:p>
+    <w:p>
+      <w:r>
+        <w:t>  </w:t>
+      </w:r>
+    </w:p>
+    <w:p>
+      <w:pPr>
+        <w:pStyle w:val="Ttulo2"/>
+        <w:rPr>
+          <w:color w:val="C00000"/>
+        </w:rPr>
+      </w:pPr>
+      <w:bookmarkStart w:id="7" w:name="_Toc214659985"/>
+      <w:r>
+        <w:rPr>
+          <w:color w:val="C00000"/>
+          <w:u w:val="single"/>
+        </w:rPr>
+        <w:t>Documentação</w:t>
+      </w:r>
+      <w:bookmarkEnd w:id="7"/>
+    </w:p>
+    <w:p>
+      <w:r>
+        <w:t>Na documentação do projeto</w:t>
+      </w:r>
+      <w:r>
+        <w:t xml:space="preserve"> descrevi de maneira detalhada</w:t>
+      </w:r>
+      <w:r>
+        <w:t xml:space="preserve"> </w:t>
+      </w:r>
+      <w:r>
+        <w:t>o contexto do</w:t>
+      </w:r>
+      <w:r>
+        <w:t xml:space="preserve"> projeto, objetivos</w:t>
+      </w:r>
+      <w:r>
+        <w:t xml:space="preserve">, </w:t>
+      </w:r>
+      <w:r>
+        <w:t>justificativas</w:t>
+      </w:r>
+      <w:r>
+        <w:t xml:space="preserve"> e </w:t>
+      </w:r>
+      <w:r>
+        <w:t xml:space="preserve">os requisitos, juntamente com o diagrama de negócio onde </w:t>
+      </w:r>
+      <w:r>
+        <w:t xml:space="preserve">será mostrado </w:t>
+      </w:r>
+      <w:r>
+        <w:t xml:space="preserve">o passo-a-passo do processo </w:t>
+      </w:r>
+      <w:r>
+        <w:t>de maneira não técnica</w:t>
+      </w:r>
+      <w:r>
+        <w:t xml:space="preserve"> e o diagrama técnico </w:t>
+      </w:r>
+      <w:r>
+        <w:t>onde mostrarei</w:t>
+      </w:r>
+      <w:r>
+        <w:t xml:space="preserve"> </w:t>
+      </w:r>
+      <w:r>
+        <w:t>o processo de maneira mais detalhada incluindo os detalhes técnicos.</w:t>
+      </w:r>
+      <w:r>
+        <w:t> </w:t>
+      </w:r>
+    </w:p>
+    <w:p/>
+    <w:p>
+      <w:pPr>
+        <w:pStyle w:val="Ttulo1"/>
+        <w:rPr>
+          <w:color w:val="C00000"/>
+        </w:rPr>
+      </w:pPr>
       <w:r>
         <w:rPr>
           <w:b/>
           <w:bCs/>
+          <w:color w:val="C00000"/>
         </w:rPr>
-        <w:t>Requisitos </w:t>
-      </w:r>
-      <w:r>
         <w:t> </w:t>
       </w:r>
-    </w:p>
-    <w:p>
-      <w:r>
-        <w:t>Levando em consideração os objetivos principais do nosso projeto nossos requisitos serão separados em 3 tópicos. </w:t>
-      </w:r>
-    </w:p>
-    <w:p>
-      <w:r>
-        <w:t> </w:t>
-      </w:r>
-    </w:p>
-    <w:p>
-      <w:r>
-        <w:rPr>
-          <w:u w:val="single"/>
-        </w:rPr>
-        <w:t>Site</w:t>
-      </w:r>
-      <w:r>
-        <w:t>: </w:t>
-      </w:r>
-    </w:p>
-    <w:p>
-      <w:r>
-        <w:t xml:space="preserve">No nosso site institucional iremos ter </w:t>
-      </w:r>
-      <w:r>
-        <w:t>5</w:t>
-      </w:r>
-      <w:r>
-        <w:t xml:space="preserve"> páginas principais, levando em conta nossa identidade visual, contando com a tela inicial (home) onde terá uma breve explicação sobre o projeto</w:t>
-      </w:r>
-      <w:r>
-        <w:t>,</w:t>
-      </w:r>
-      <w:r>
-        <w:t xml:space="preserve"> botões no cabeçalho do site que levam para a página sobre </w:t>
-      </w:r>
-      <w:r>
-        <w:t>a empresa/Minha história</w:t>
-      </w:r>
-      <w:r>
-        <w:t xml:space="preserve"> </w:t>
-      </w:r>
-      <w:r>
-        <w:t>e</w:t>
-      </w:r>
-      <w:r>
-        <w:t xml:space="preserve"> login</w:t>
-      </w:r>
-      <w:r>
-        <w:t>/cadastro</w:t>
-      </w:r>
-      <w:r>
-        <w:t>.  </w:t>
-      </w:r>
-    </w:p>
-    <w:p>
-      <w:r>
-        <w:t xml:space="preserve">A tela “sobre </w:t>
-      </w:r>
-      <w:r>
-        <w:t>a empresa/Minha história</w:t>
-      </w:r>
-      <w:r>
-        <w:t xml:space="preserve">” contará </w:t>
-      </w:r>
-      <w:r>
-        <w:t>um po</w:t>
-      </w:r>
-      <w:r>
-        <w:t xml:space="preserve">uco sobre </w:t>
-      </w:r>
-      <w:r>
-        <w:t>a ideia</w:t>
-      </w:r>
-      <w:r>
-        <w:t xml:space="preserve"> d</w:t>
-      </w:r>
-      <w:r>
-        <w:t>o</w:t>
-      </w:r>
-      <w:r>
-        <w:t xml:space="preserve"> </w:t>
-      </w:r>
-      <w:r>
-        <w:t xml:space="preserve">projeto </w:t>
-      </w:r>
-      <w:r>
-        <w:t>e minha história com o esporte</w:t>
-      </w:r>
-      <w:r>
-        <w:t>.  </w:t>
-      </w:r>
-    </w:p>
-    <w:p>
-      <w:r>
-        <w:t>A tela de login conta com dois inputs, um do e-mail e outro da senha do usuário, juntamente com o botão de login, ela conta com um verificador de senha e e-mails corretos onde caso tenha algum caractere errado ou o espaço esteja em branco o site declara falha no login e exibe um alerta que exibe “dados incorretos” e inclui um link direto para a página de cadastro caso o usuário ainda não possua uma conta  </w:t>
-      </w:r>
-    </w:p>
-    <w:p>
-      <w:r>
-        <w:t>Na tela de cadastro teremos inputs com as informações necessárias para realizar o cadastro do</w:t>
-      </w:r>
-      <w:r>
-        <w:t xml:space="preserve"> </w:t>
-      </w:r>
-      <w:r>
-        <w:t>usuário</w:t>
-      </w:r>
-      <w:r>
-        <w:t xml:space="preserve"> contando com um verificador de senha aonde no mínimo ele precisará colocar uma letra maiúscula, 8 caracteres e mais um caractere especial, já no e-mail o usuário precisa incluir @.com, caso algum desses requisitos não seja concluído terá um texto auxiliar embaixo dessas inputs aonde mostra o que resta ele colocar, caso sejam atendidos temos um botão “cadastro” aonde caso todas as inputs obrigatórias estejam com conteúdo irá levar ele para a página de dashboard.  </w:t>
-      </w:r>
-    </w:p>
-    <w:p>
-      <w:r>
-        <w:t xml:space="preserve">Por fim na tela de dashboard iremos exibir os dados </w:t>
-      </w:r>
-      <w:r>
-        <w:t xml:space="preserve">informados </w:t>
-      </w:r>
-      <w:r>
-        <w:t>para o usuário ter uma melhor visão sobre s</w:t>
-      </w:r>
-      <w:r>
-        <w:t>ua evolução</w:t>
-      </w:r>
-      <w:r>
-        <w:t>.  </w:t>
-      </w:r>
-    </w:p>
-    <w:p/>
-    <w:p>
-      <w:r>
-        <w:rPr>
-          <w:u w:val="single"/>
-        </w:rPr>
-        <w:t>Banco de dados</w:t>
-      </w:r>
-      <w:r>
-        <w:t>: </w:t>
-      </w:r>
-    </w:p>
-    <w:p>
-      <w:r>
-        <w:t xml:space="preserve">No banco de dados </w:t>
-      </w:r>
-      <w:r>
-        <w:t>existe</w:t>
-      </w:r>
-      <w:r>
-        <w:t xml:space="preserve"> uma modelagem de todas as tabelas e dados que </w:t>
-      </w:r>
-      <w:r>
-        <w:t>serão</w:t>
-      </w:r>
-      <w:r>
-        <w:t xml:space="preserve"> armazena</w:t>
-      </w:r>
-      <w:r>
-        <w:t xml:space="preserve">dos </w:t>
-      </w:r>
-      <w:r>
-        <w:t xml:space="preserve">e qual sua lógica, juntamente com tabelas direcionadas para o </w:t>
-      </w:r>
-      <w:r>
-        <w:lastRenderedPageBreak/>
-        <w:t xml:space="preserve">cadastro, </w:t>
-      </w:r>
-      <w:r>
-        <w:t>esses dados serão</w:t>
-      </w:r>
-      <w:r>
-        <w:t xml:space="preserve"> inseri</w:t>
-      </w:r>
-      <w:r>
-        <w:t>dos</w:t>
-      </w:r>
-      <w:r>
-        <w:t xml:space="preserve"> diretamente no banco que estará alocado em uma máquina virtual</w:t>
-      </w:r>
-      <w:r>
-        <w:t xml:space="preserve"> com sistema operacional</w:t>
-      </w:r>
-      <w:r>
-        <w:t> </w:t>
-      </w:r>
-      <w:proofErr w:type="spellStart"/>
-      <w:r>
-        <w:t>L</w:t>
-      </w:r>
-      <w:r>
-        <w:t>ubuntu</w:t>
-      </w:r>
-      <w:proofErr w:type="spellEnd"/>
-      <w:r>
-        <w:t>.  </w:t>
-      </w:r>
-    </w:p>
-    <w:p>
-      <w:r>
-        <w:t>  </w:t>
-      </w:r>
-    </w:p>
-    <w:p>
-      <w:r>
-        <w:rPr>
-          <w:u w:val="single"/>
-        </w:rPr>
-        <w:t>Documentação</w:t>
-      </w:r>
-      <w:r>
-        <w:t>: </w:t>
-      </w:r>
-    </w:p>
-    <w:p>
-      <w:r>
-        <w:t>Na documentação do projeto</w:t>
-      </w:r>
-      <w:r>
-        <w:t xml:space="preserve"> descrevi de maneira detalhada</w:t>
-      </w:r>
-      <w:r>
-        <w:t xml:space="preserve"> </w:t>
-      </w:r>
-      <w:r>
-        <w:t>o contexto do</w:t>
-      </w:r>
-      <w:r>
-        <w:t xml:space="preserve"> projeto, objetivos</w:t>
-      </w:r>
-      <w:r>
-        <w:t xml:space="preserve">, </w:t>
-      </w:r>
-      <w:r>
-        <w:t>justificativas</w:t>
-      </w:r>
-      <w:r>
-        <w:t xml:space="preserve"> e </w:t>
-      </w:r>
-      <w:r>
-        <w:t xml:space="preserve">os requisitos, juntamente com o diagrama de negócio onde </w:t>
-      </w:r>
-      <w:r>
-        <w:t xml:space="preserve">será mostrado </w:t>
-      </w:r>
-      <w:r>
-        <w:t xml:space="preserve">o passo-a-passo do processo </w:t>
-      </w:r>
-      <w:r>
-        <w:t>de maneira não técnica</w:t>
-      </w:r>
-      <w:r>
-        <w:t xml:space="preserve"> e o diagrama técnico </w:t>
-      </w:r>
-      <w:r>
-        <w:t>onde mostrarei</w:t>
-      </w:r>
-      <w:r>
-        <w:t xml:space="preserve"> </w:t>
-      </w:r>
-      <w:r>
-        <w:t>o processo de maneira mais detalhada incluindo os detalhes técnicos.</w:t>
-      </w:r>
-      <w:r>
-        <w:t> </w:t>
-      </w:r>
-    </w:p>
-    <w:p/>
-    <w:p>
+      <w:bookmarkStart w:id="8" w:name="_Toc214659986"/>
       <w:r>
         <w:rPr>
           <w:b/>
           <w:bCs/>
+          <w:color w:val="C00000"/>
         </w:rPr>
-        <w:t> Limites e Exclusões</w:t>
-      </w:r>
-      <w:r>
+        <w:t>Limites e Exclusões</w:t>
+      </w:r>
+      <w:bookmarkEnd w:id="8"/>
+      <w:r>
+        <w:rPr>
+          <w:color w:val="C00000"/>
+        </w:rPr>
         <w:t> </w:t>
       </w:r>
     </w:p>
@@ -1563,10 +2736,12 @@
     </w:p>
     <w:p>
       <w:pPr>
+        <w:pStyle w:val="Ttulo2"/>
         <w:rPr>
           <w:color w:val="4EA72E" w:themeColor="accent6"/>
         </w:rPr>
       </w:pPr>
+      <w:bookmarkStart w:id="9" w:name="_Toc214659987"/>
       <w:r>
         <w:rPr>
           <w:color w:val="4EA72E" w:themeColor="accent6"/>
@@ -1583,7 +2758,14 @@
         <w:rPr>
           <w:color w:val="4EA72E" w:themeColor="accent6"/>
         </w:rPr>
-        <w:t>rojeto: </w:t>
+        <w:t>rojeto:</w:t>
+      </w:r>
+      <w:bookmarkEnd w:id="9"/>
+      <w:r>
+        <w:rPr>
+          <w:color w:val="4EA72E" w:themeColor="accent6"/>
+        </w:rPr>
+        <w:t> </w:t>
       </w:r>
     </w:p>
     <w:p>
@@ -1718,16 +2900,13 @@
       </w:r>
     </w:p>
     <w:p>
-      <w:r>
-        <w:t> </w:t>
-      </w:r>
-    </w:p>
-    <w:p>
-      <w:pPr>
+      <w:pPr>
+        <w:pStyle w:val="Ttulo2"/>
         <w:rPr>
           <w:color w:val="EE0000"/>
         </w:rPr>
       </w:pPr>
+      <w:bookmarkStart w:id="10" w:name="_Toc214659988"/>
       <w:r>
         <w:rPr>
           <w:color w:val="EE0000"/>
@@ -1744,7 +2923,14 @@
         <w:rPr>
           <w:color w:val="EE0000"/>
         </w:rPr>
-        <w:t>escopo do projeto: </w:t>
+        <w:t>escopo do projeto:</w:t>
+      </w:r>
+      <w:bookmarkEnd w:id="10"/>
+      <w:r>
+        <w:rPr>
+          <w:color w:val="EE0000"/>
+        </w:rPr>
+        <w:t> </w:t>
       </w:r>
     </w:p>
     <w:p>
@@ -1771,6 +2957,9 @@
       <w:r>
         <w:t> </w:t>
       </w:r>
+      <w:r>
+        <w:t>o site não tem a capacidade para a criação de métodos de treinamento complexos.</w:t>
+      </w:r>
     </w:p>
     <w:p>
       <w:pPr>
@@ -1795,6 +2984,9 @@
       </w:r>
       <w:r>
         <w:t> </w:t>
+      </w:r>
+      <w:r>
+        <w:t>Não possui qualquer finalidade diagnostica.</w:t>
       </w:r>
     </w:p>
     <w:p>
@@ -1829,45 +3021,28 @@
         </w:rPr>
         <w:t>:</w:t>
       </w:r>
-    </w:p>
-    <w:p>
-      <w:pPr>
-        <w:numPr>
-          <w:ilvl w:val="0"/>
-          <w:numId w:val="52"/>
-        </w:numPr>
+      <w:r>
         <w:rPr>
           <w:b/>
           <w:bCs/>
         </w:rPr>
-      </w:pPr>
-      <w:r>
-        <w:rPr>
-          <w:b/>
-          <w:bCs/>
-        </w:rPr>
-        <w:t>Não garante o resultado físico final:</w:t>
+        <w:t xml:space="preserve"> </w:t>
+      </w:r>
+      <w:r>
+        <w:t xml:space="preserve">o site não substitui a função de profissionais da área, para uma evolução melhor e mais constante é inclusive recomendado o acompanhamento com profissionais competentes </w:t>
+      </w:r>
+      <w:r>
+        <w:t>que podem auxiliar de maneira mais complexa</w:t>
+      </w:r>
+      <w:r>
+        <w:t>.</w:t>
       </w:r>
     </w:p>
     <w:p>
-      <w:r>
-        <w:t> </w:t>
-      </w:r>
-    </w:p>
-    <w:p>
-      <w:pPr>
-        <w:rPr>
-          <w:b/>
-          <w:bCs/>
-        </w:rPr>
-      </w:pPr>
-    </w:p>
-    <w:p/>
-    <w:p>
       <w:pPr>
         <w:numPr>
           <w:ilvl w:val="0"/>
-          <w:numId w:val="56"/>
+          <w:numId w:val="52"/>
         </w:numPr>
       </w:pPr>
       <w:r>
@@ -1876,53 +3051,70 @@
           <w:bCs/>
         </w:rPr>
         <w:lastRenderedPageBreak/>
-        <w:t>Diagrama de Visão de Negócio</w:t>
-      </w:r>
-      <w:r>
-        <w:t> </w:t>
+        <w:t>Não garante o resultado físico final:</w:t>
+      </w:r>
+      <w:r>
+        <w:rPr>
+          <w:b/>
+          <w:bCs/>
+        </w:rPr>
+        <w:t xml:space="preserve"> </w:t>
+      </w:r>
+      <w:r>
+        <w:t>a garantia e responsabilidade sobre o resultado, depende inteiramente do usuário</w:t>
+      </w:r>
+      <w:r>
+        <w:rPr>
+          <w:b/>
+          <w:bCs/>
+        </w:rPr>
+        <w:t xml:space="preserve">, </w:t>
+      </w:r>
+      <w:r>
+        <w:t>o intuito do site é somente o monitoramento de evolução.</w:t>
       </w:r>
     </w:p>
     <w:p>
-      <w:r>
-        <w:t xml:space="preserve">O Diagrama de Negócios serve para trazer uma visão de como será o funcionamento do </w:t>
-      </w:r>
-      <w:r>
-        <w:t>site</w:t>
-      </w:r>
-      <w:r>
-        <w:t>, simplificando</w:t>
-      </w:r>
-      <w:r>
-        <w:t xml:space="preserve"> ao máximo</w:t>
-      </w:r>
-      <w:r>
-        <w:t xml:space="preserve"> para que fique claro ao </w:t>
-      </w:r>
-      <w:r>
-        <w:t>usuário</w:t>
-      </w:r>
-      <w:r>
-        <w:t xml:space="preserve"> que deseja ver</w:t>
-      </w:r>
-      <w:r>
-        <w:t xml:space="preserve"> </w:t>
-      </w:r>
-      <w:r>
-        <w:t>mais sobre o funcionamento d</w:t>
-      </w:r>
-      <w:r>
-        <w:t>o site.</w:t>
-      </w:r>
-      <w:r>
+      <w:pPr>
+        <w:pStyle w:val="Ttulo1"/>
+        <w:rPr>
+          <w:color w:val="C00000"/>
+        </w:rPr>
+      </w:pPr>
+      <w:bookmarkStart w:id="11" w:name="_Toc214659989"/>
+      <w:r>
+        <w:rPr>
+          <w:b/>
+          <w:bCs/>
+          <w:color w:val="C00000"/>
+        </w:rPr>
+        <w:t>Diagrama de Visão de Negócio</w:t>
+      </w:r>
+      <w:bookmarkEnd w:id="11"/>
+      <w:r>
+        <w:rPr>
+          <w:color w:val="C00000"/>
+        </w:rPr>
         <w:t> </w:t>
       </w:r>
     </w:p>
     <w:p>
       <w:r>
+        <w:rPr>
+          <w:noProof/>
+        </w:rPr>
         <w:drawing>
-          <wp:inline distT="0" distB="0" distL="0" distR="0" wp14:anchorId="7AA7D1A7" wp14:editId="60D9D17A">
+          <wp:anchor distT="0" distB="0" distL="114300" distR="114300" simplePos="0" relativeHeight="251668480" behindDoc="0" locked="0" layoutInCell="1" allowOverlap="1" wp14:anchorId="7AA7D1A7" wp14:editId="5F4249DB">
+            <wp:simplePos x="0" y="0"/>
+            <wp:positionH relativeFrom="margin">
+              <wp:align>left</wp:align>
+            </wp:positionH>
+            <wp:positionV relativeFrom="paragraph">
+              <wp:posOffset>619760</wp:posOffset>
+            </wp:positionV>
             <wp:extent cx="4762500" cy="3265538"/>
             <wp:effectExtent l="0" t="0" r="0" b="0"/>
+            <wp:wrapTopAndBottom/>
             <wp:docPr id="1783498112" name="Imagem 1" descr="Diagrama"/>
             <wp:cNvGraphicFramePr>
               <a:graphicFrameLocks xmlns:a="http://schemas.openxmlformats.org/drawingml/2006/main" noChangeAspect="1"/>
@@ -1935,7 +3127,13 @@
                     <pic:cNvPicPr/>
                   </pic:nvPicPr>
                   <pic:blipFill>
-                    <a:blip r:embed="rId8"/>
+                    <a:blip r:embed="rId11">
+                      <a:extLst>
+                        <a:ext uri="{28A0092B-C50C-407E-A947-70E740481C1C}">
+                          <a14:useLocalDpi xmlns:a14="http://schemas.microsoft.com/office/drawing/2010/main" val="0"/>
+                        </a:ext>
+                      </a:extLst>
+                    </a:blip>
                     <a:stretch>
                       <a:fillRect/>
                     </a:stretch>
@@ -1943,7 +3141,7 @@
                   <pic:spPr>
                     <a:xfrm>
                       <a:off x="0" y="0"/>
-                      <a:ext cx="4779132" cy="3276942"/>
+                      <a:ext cx="4762500" cy="3265538"/>
                     </a:xfrm>
                     <a:prstGeom prst="rect">
                       <a:avLst/>
@@ -1952,119 +3150,69 @@
                 </pic:pic>
               </a:graphicData>
             </a:graphic>
-          </wp:inline>
+          </wp:anchor>
         </w:drawing>
+      </w:r>
+      <w:r>
+        <w:t xml:space="preserve">O Diagrama de Negócios serve para trazer uma visão de como será o funcionamento do </w:t>
+      </w:r>
+      <w:r>
+        <w:t>site</w:t>
+      </w:r>
+      <w:r>
+        <w:t>, simplificando</w:t>
+      </w:r>
+      <w:r>
+        <w:t xml:space="preserve"> ao máximo</w:t>
+      </w:r>
+      <w:r>
+        <w:t xml:space="preserve"> para que fique claro ao </w:t>
+      </w:r>
+      <w:r>
+        <w:t>usuário</w:t>
+      </w:r>
+      <w:r>
+        <w:t xml:space="preserve"> que deseja ver</w:t>
+      </w:r>
+      <w:r>
+        <w:t xml:space="preserve"> </w:t>
+      </w:r>
+      <w:r>
+        <w:t>mais sobre o funcionamento d</w:t>
+      </w:r>
+      <w:r>
+        <w:t>o site.</w:t>
       </w:r>
       <w:r>
         <w:t> </w:t>
       </w:r>
     </w:p>
     <w:p/>
+    <w:p/>
+    <w:p/>
     <w:p>
       <w:pPr>
-        <w:numPr>
-          <w:ilvl w:val="0"/>
-          <w:numId w:val="57"/>
-        </w:numPr>
-      </w:pPr>
+        <w:pStyle w:val="Ttulo1"/>
+        <w:rPr>
+          <w:color w:val="C00000"/>
+        </w:rPr>
+      </w:pPr>
+      <w:bookmarkStart w:id="12" w:name="_Toc214659990"/>
       <w:r>
         <w:rPr>
           <w:b/>
           <w:bCs/>
+          <w:color w:val="C00000"/>
         </w:rPr>
+        <w:lastRenderedPageBreak/>
         <w:t>Diagrama de Solução Técnica</w:t>
       </w:r>
-      <w:r>
+      <w:bookmarkEnd w:id="12"/>
+      <w:r>
+        <w:rPr>
+          <w:color w:val="C00000"/>
+        </w:rPr>
         <w:t> </w:t>
-      </w:r>
-    </w:p>
-    <w:p>
-      <w:r>
-        <w:t xml:space="preserve">O Diagrama de Solução </w:t>
-      </w:r>
-      <w:r>
-        <w:t>Técnica traz</w:t>
-      </w:r>
-      <w:r>
-        <w:t xml:space="preserve"> uma visão mais complexa e detalhada </w:t>
-      </w:r>
-      <w:r>
-        <w:t xml:space="preserve">sobre </w:t>
-      </w:r>
-      <w:r>
-        <w:t xml:space="preserve">o </w:t>
-      </w:r>
-      <w:r>
-        <w:t>funcionamento</w:t>
-      </w:r>
-      <w:r>
-        <w:t xml:space="preserve"> do projeto</w:t>
-      </w:r>
-      <w:r>
-        <w:t>, co</w:t>
-      </w:r>
-      <w:r>
-        <w:t>ntendo</w:t>
-      </w:r>
-      <w:r>
-        <w:t xml:space="preserve"> menos abstrações e</w:t>
-      </w:r>
-      <w:r>
-        <w:t xml:space="preserve"> uma maior profundidade</w:t>
-      </w:r>
-      <w:r>
-        <w:t xml:space="preserve"> técnica</w:t>
-      </w:r>
-      <w:r>
-        <w:t>,</w:t>
-      </w:r>
-      <w:r>
-        <w:t xml:space="preserve"> </w:t>
-      </w:r>
-      <w:r>
-        <w:t>a</w:t>
-      </w:r>
-      <w:r>
-        <w:t>presenta</w:t>
-      </w:r>
-      <w:r>
-        <w:t xml:space="preserve"> desde</w:t>
-      </w:r>
-      <w:r>
-        <w:t xml:space="preserve"> os locais </w:t>
-      </w:r>
-      <w:r>
-        <w:t>em que estarão</w:t>
-      </w:r>
-      <w:r>
-        <w:t xml:space="preserve"> </w:t>
-      </w:r>
-      <w:r>
-        <w:t xml:space="preserve">localizados os </w:t>
-      </w:r>
-      <w:r>
-        <w:t xml:space="preserve"> softwares </w:t>
-      </w:r>
-      <w:r>
-        <w:t>utilizados</w:t>
-      </w:r>
-      <w:r>
-        <w:t xml:space="preserve">, assim como suas finalidades </w:t>
-      </w:r>
-      <w:r>
-        <w:t>,</w:t>
-      </w:r>
-      <w:r>
-        <w:t xml:space="preserve"> </w:t>
-      </w:r>
-      <w:r>
-        <w:t xml:space="preserve">até </w:t>
-      </w:r>
-      <w:r>
-        <w:t>as informações serem exibidas ao usuário</w:t>
-      </w:r>
-      <w:r>
-        <w:t>. </w:t>
       </w:r>
     </w:p>
     <w:p>
@@ -2072,12 +3220,19 @@
         <w:rPr>
           <w:noProof/>
         </w:rPr>
-        <w:lastRenderedPageBreak/>
         <w:drawing>
-          <wp:inline distT="0" distB="0" distL="0" distR="0" wp14:anchorId="486034BB" wp14:editId="7398F4F0">
-            <wp:extent cx="4922520" cy="2773680"/>
-            <wp:effectExtent l="0" t="0" r="0" b="7620"/>
-            <wp:docPr id="1629050761" name="Imagem 8" descr="Diagrama&#10;&#10;O conteúdo gerado por IA pode estar incorreto."/>
+          <wp:anchor distT="0" distB="0" distL="114300" distR="114300" simplePos="0" relativeHeight="251667456" behindDoc="0" locked="0" layoutInCell="1" allowOverlap="1" wp14:anchorId="6AA6A1EA" wp14:editId="6B2E6277">
+            <wp:simplePos x="0" y="0"/>
+            <wp:positionH relativeFrom="column">
+              <wp:posOffset>619125</wp:posOffset>
+            </wp:positionH>
+            <wp:positionV relativeFrom="paragraph">
+              <wp:posOffset>1171575</wp:posOffset>
+            </wp:positionV>
+            <wp:extent cx="4076700" cy="2890520"/>
+            <wp:effectExtent l="0" t="0" r="0" b="5080"/>
+            <wp:wrapTopAndBottom/>
+            <wp:docPr id="481289553" name="Imagem 5" descr="Diagrama, Esquemático&#10;&#10;O conteúdo gerado por IA pode estar incorreto."/>
             <wp:cNvGraphicFramePr>
               <a:graphicFrameLocks xmlns:a="http://schemas.openxmlformats.org/drawingml/2006/main" noChangeAspect="1"/>
             </wp:cNvGraphicFramePr>
@@ -2085,13 +3240,13 @@
               <a:graphicData uri="http://schemas.openxmlformats.org/drawingml/2006/picture">
                 <pic:pic xmlns:pic="http://schemas.openxmlformats.org/drawingml/2006/picture">
                   <pic:nvPicPr>
-                    <pic:cNvPr id="1629050761" name="Imagem 8" descr="Diagrama&#10;&#10;O conteúdo gerado por IA pode estar incorreto."/>
+                    <pic:cNvPr id="481289553" name="Imagem 5" descr="Diagrama, Esquemático&#10;&#10;O conteúdo gerado por IA pode estar incorreto."/>
                     <pic:cNvPicPr>
                       <a:picLocks noChangeAspect="1" noChangeArrowheads="1"/>
                     </pic:cNvPicPr>
                   </pic:nvPicPr>
                   <pic:blipFill>
-                    <a:blip r:embed="rId9">
+                    <a:blip r:embed="rId12">
                       <a:extLst>
                         <a:ext uri="{28A0092B-C50C-407E-A947-70E740481C1C}">
                           <a14:useLocalDpi xmlns:a14="http://schemas.microsoft.com/office/drawing/2010/main" val="0"/>
@@ -2106,7 +3261,7 @@
                   <pic:spPr bwMode="auto">
                     <a:xfrm>
                       <a:off x="0" y="0"/>
-                      <a:ext cx="4922520" cy="2773680"/>
+                      <a:ext cx="4076700" cy="2890520"/>
                     </a:xfrm>
                     <a:prstGeom prst="rect">
                       <a:avLst/>
@@ -2119,36 +3274,191 @@
                 </pic:pic>
               </a:graphicData>
             </a:graphic>
-          </wp:inline>
+            <wp14:sizeRelH relativeFrom="margin">
+              <wp14:pctWidth>0</wp14:pctWidth>
+            </wp14:sizeRelH>
+            <wp14:sizeRelV relativeFrom="margin">
+              <wp14:pctHeight>0</wp14:pctHeight>
+            </wp14:sizeRelV>
+          </wp:anchor>
         </w:drawing>
       </w:r>
+      <w:r>
+        <w:t xml:space="preserve">O Diagrama de Solução </w:t>
+      </w:r>
+      <w:r>
+        <w:t>Técnica traz</w:t>
+      </w:r>
+      <w:r>
+        <w:t xml:space="preserve"> uma visão mais complexa e detalhada </w:t>
+      </w:r>
+      <w:r>
+        <w:t xml:space="preserve">sobre </w:t>
+      </w:r>
+      <w:r>
+        <w:t xml:space="preserve">o </w:t>
+      </w:r>
+      <w:r>
+        <w:t>funcionamento</w:t>
+      </w:r>
+      <w:r>
+        <w:t xml:space="preserve"> do projeto</w:t>
+      </w:r>
+      <w:r>
+        <w:t>, co</w:t>
+      </w:r>
+      <w:r>
+        <w:t>ntendo</w:t>
+      </w:r>
+      <w:r>
+        <w:t xml:space="preserve"> menos abstrações e</w:t>
+      </w:r>
+      <w:r>
+        <w:t xml:space="preserve"> uma maior profundidade</w:t>
+      </w:r>
+      <w:r>
+        <w:t xml:space="preserve"> técnica</w:t>
+      </w:r>
+      <w:r>
+        <w:t>,</w:t>
+      </w:r>
+      <w:r>
+        <w:t xml:space="preserve"> </w:t>
+      </w:r>
+      <w:r>
+        <w:t>a</w:t>
+      </w:r>
+      <w:r>
+        <w:t>presenta</w:t>
+      </w:r>
+      <w:r>
+        <w:t xml:space="preserve"> desde</w:t>
+      </w:r>
+      <w:r>
+        <w:t xml:space="preserve"> os locais </w:t>
+      </w:r>
+      <w:r>
+        <w:t>em que estarão</w:t>
+      </w:r>
+      <w:r>
+        <w:t xml:space="preserve"> </w:t>
+      </w:r>
+      <w:r>
+        <w:t xml:space="preserve">localizados </w:t>
+      </w:r>
+      <w:r>
+        <w:t xml:space="preserve">os </w:t>
+      </w:r>
+      <w:r>
+        <w:t>softwares</w:t>
+      </w:r>
+      <w:r>
+        <w:t xml:space="preserve"> </w:t>
+      </w:r>
+      <w:r>
+        <w:t>utilizados</w:t>
+      </w:r>
+      <w:r>
+        <w:t xml:space="preserve">, assim como suas </w:t>
+      </w:r>
+      <w:r>
+        <w:t>finalidades,</w:t>
+      </w:r>
+      <w:r>
+        <w:t xml:space="preserve"> </w:t>
+      </w:r>
+      <w:r>
+        <w:t xml:space="preserve">até </w:t>
+      </w:r>
+      <w:r>
+        <w:t>as informações serem</w:t>
+      </w:r>
+      <w:r>
+        <w:t xml:space="preserve"> </w:t>
+      </w:r>
+      <w:r>
+        <w:t>exibidas ao</w:t>
+      </w:r>
+      <w:r>
+        <w:t xml:space="preserve"> </w:t>
+      </w:r>
+      <w:r>
+        <w:t>usuário</w:t>
+      </w:r>
+      <w:r>
+        <w:t>. </w:t>
+      </w:r>
+    </w:p>
+    <w:p>
+      <w:pPr>
+        <w:pStyle w:val="Ttulo1"/>
+      </w:pPr>
+    </w:p>
+    <w:p>
+      <w:pPr>
+        <w:pStyle w:val="Ttulo1"/>
+      </w:pPr>
     </w:p>
     <w:p/>
     <w:p/>
+    <w:p/>
+    <w:p/>
+    <w:p/>
     <w:p>
+      <w:pPr>
+        <w:pStyle w:val="Ttulo1"/>
+      </w:pPr>
       <w:r>
         <w:t> </w:t>
       </w:r>
+      <w:bookmarkStart w:id="13" w:name="_Toc214659991"/>
       <w:r>
         <w:rPr>
           <w:b/>
           <w:bCs/>
+          <w:color w:val="C00000"/>
         </w:rPr>
         <w:t>Referências Bibliográficas</w:t>
       </w:r>
-      <w:r>
+      <w:bookmarkEnd w:id="13"/>
+      <w:r>
+        <w:rPr>
+          <w:color w:val="C00000"/>
+        </w:rPr>
         <w:t> </w:t>
       </w:r>
     </w:p>
     <w:p>
-      <w:hyperlink r:id="rId10" w:history="1">
-        <w:r>
-          <w:rPr>
-            <w:rStyle w:val="Hyperlink"/>
-          </w:rPr>
-          <w:t>https://web.archive.org/web/20201231130905/http://perseus.uchicago.edu/perseus-cgi/citequery3.pl?dbname=GreekFeb2011&amp;getid=1&amp;query=Xen.%20Mem.%203.13.1</w:t>
-        </w:r>
-      </w:hyperlink>
+      <w:r>
+        <w:t>https://web.</w:t>
+      </w:r>
+      <w:r>
+        <w:t>a</w:t>
+      </w:r>
+      <w:r>
+        <w:t>rchiv</w:t>
+      </w:r>
+      <w:r>
+        <w:t>e</w:t>
+      </w:r>
+      <w:r>
+        <w:t>.org/web/20201231130905/http://perseus.uchicago.edu/perseus</w:t>
+      </w:r>
+      <w:r>
+        <w:t>cgi/citequery3.pl?dbn</w:t>
+      </w:r>
+      <w:r>
+        <w:t>a</w:t>
+      </w:r>
+      <w:r>
+        <w:t>me</w:t>
+      </w:r>
+      <w:r>
+        <w:t>=</w:t>
+      </w:r>
+      <w:r>
+        <w:t>GreekFeb2011&amp;getid=1&amp;query=Xen.%20Mem.%203.13.1</w:t>
+      </w:r>
     </w:p>
     <w:p>
       <w:r>
@@ -2156,6 +3466,7 @@
       </w:r>
     </w:p>
     <w:sectPr>
+      <w:headerReference w:type="default" r:id="rId13"/>
       <w:pgSz w:w="11906" w:h="16838"/>
       <w:pgMar w:top="1417" w:right="1701" w:bottom="1417" w:left="1701" w:header="708" w:footer="708" w:gutter="0"/>
       <w:cols w:space="708"/>
@@ -2163,6 +3474,164 @@
     </w:sectPr>
   </w:body>
 </w:document>
+</file>
+
+<file path=word/endnotes.xml><?xml version="1.0" encoding="utf-8"?>
+<w:endnotes xmlns:wpc="http://schemas.microsoft.com/office/word/2010/wordprocessingCanvas" xmlns:cx="http://schemas.microsoft.com/office/drawing/2014/chartex" xmlns:cx1="http://schemas.microsoft.com/office/drawing/2015/9/8/chartex" xmlns:cx2="http://schemas.microsoft.com/office/drawing/2015/10/21/chartex" xmlns:cx3="http://schemas.microsoft.com/office/drawing/2016/5/9/chartex" xmlns:cx4="http://schemas.microsoft.com/office/drawing/2016/5/10/chartex" xmlns:cx5="http://schemas.microsoft.com/office/drawing/2016/5/11/chartex" xmlns:cx6="http://schemas.microsoft.com/office/drawing/2016/5/12/chartex" xmlns:cx7="http://schemas.microsoft.com/office/drawing/2016/5/13/chartex" xmlns:cx8="http://schemas.microsoft.com/office/drawing/2016/5/14/chartex" xmlns:mc="http://schemas.openxmlformats.org/markup-compatibility/2006" xmlns:aink="http://schemas.microsoft.com/office/drawing/2016/ink" xmlns:am3d="http://schemas.microsoft.com/office/drawing/2017/model3d" xmlns:o="urn:schemas-microsoft-com:office:office" xmlns:oel="http://schemas.microsoft.com/office/2019/extlst" xmlns:r="http://schemas.openxmlformats.org/officeDocument/2006/relationships" xmlns:m="http://schemas.openxmlformats.org/officeDocument/2006/math" xmlns:v="urn:schemas-microsoft-com:vml" xmlns:wp14="http://schemas.microsoft.com/office/word/2010/wordprocessingDrawing" xmlns:wp="http://schemas.openxmlformats.org/drawingml/2006/wordprocessingDrawing" xmlns:w10="urn:schemas-microsoft-com:office:word" xmlns:w="http://schemas.openxmlformats.org/wordprocessingml/2006/main" xmlns:w14="http://schemas.microsoft.com/office/word/2010/wordml" xmlns:w15="http://schemas.microsoft.com/office/word/2012/wordml" xmlns:w16cex="http://schemas.microsoft.com/office/word/2018/wordml/cex" xmlns:w16cid="http://schemas.microsoft.com/office/word/2016/wordml/cid" xmlns:w16="http://schemas.microsoft.com/office/word/2018/wordml" xmlns:w16du="http://schemas.microsoft.com/office/word/2023/wordml/word16du" xmlns:w16sdtdh="http://schemas.microsoft.com/office/word/2020/wordml/sdtdatahash" xmlns:w16sdtfl="http://schemas.microsoft.com/office/word/2024/wordml/sdtformatlock" xmlns:w16se="http://schemas.microsoft.com/office/word/2015/wordml/symex" xmlns:wpg="http://schemas.microsoft.com/office/word/2010/wordprocessingGroup" xmlns:wpi="http://schemas.microsoft.com/office/word/2010/wordprocessingInk" xmlns:wne="http://schemas.microsoft.com/office/word/2006/wordml" xmlns:wps="http://schemas.microsoft.com/office/word/2010/wordprocessingShape" mc:Ignorable="w14 w15 w16se w16cid w16 w16cex w16sdtdh w16sdtfl w16du wp14">
+  <w:endnote w:type="separator" w:id="-1">
+    <w:p>
+      <w:pPr>
+        <w:spacing w:after="0" w:line="240" w:lineRule="auto"/>
+      </w:pPr>
+      <w:r>
+        <w:separator/>
+      </w:r>
+    </w:p>
+  </w:endnote>
+  <w:endnote w:type="continuationSeparator" w:id="0">
+    <w:p>
+      <w:pPr>
+        <w:spacing w:after="0" w:line="240" w:lineRule="auto"/>
+      </w:pPr>
+      <w:r>
+        <w:continuationSeparator/>
+      </w:r>
+    </w:p>
+  </w:endnote>
+</w:endnotes>
+</file>
+
+<file path=word/footnotes.xml><?xml version="1.0" encoding="utf-8"?>
+<w:footnotes xmlns:wpc="http://schemas.microsoft.com/office/word/2010/wordprocessingCanvas" xmlns:cx="http://schemas.microsoft.com/office/drawing/2014/chartex" xmlns:cx1="http://schemas.microsoft.com/office/drawing/2015/9/8/chartex" xmlns:cx2="http://schemas.microsoft.com/office/drawing/2015/10/21/chartex" xmlns:cx3="http://schemas.microsoft.com/office/drawing/2016/5/9/chartex" xmlns:cx4="http://schemas.microsoft.com/office/drawing/2016/5/10/chartex" xmlns:cx5="http://schemas.microsoft.com/office/drawing/2016/5/11/chartex" xmlns:cx6="http://schemas.microsoft.com/office/drawing/2016/5/12/chartex" xmlns:cx7="http://schemas.microsoft.com/office/drawing/2016/5/13/chartex" xmlns:cx8="http://schemas.microsoft.com/office/drawing/2016/5/14/chartex" xmlns:mc="http://schemas.openxmlformats.org/markup-compatibility/2006" xmlns:aink="http://schemas.microsoft.com/office/drawing/2016/ink" xmlns:am3d="http://schemas.microsoft.com/office/drawing/2017/model3d" xmlns:o="urn:schemas-microsoft-com:office:office" xmlns:oel="http://schemas.microsoft.com/office/2019/extlst" xmlns:r="http://schemas.openxmlformats.org/officeDocument/2006/relationships" xmlns:m="http://schemas.openxmlformats.org/officeDocument/2006/math" xmlns:v="urn:schemas-microsoft-com:vml" xmlns:wp14="http://schemas.microsoft.com/office/word/2010/wordprocessingDrawing" xmlns:wp="http://schemas.openxmlformats.org/drawingml/2006/wordprocessingDrawing" xmlns:w10="urn:schemas-microsoft-com:office:word" xmlns:w="http://schemas.openxmlformats.org/wordprocessingml/2006/main" xmlns:w14="http://schemas.microsoft.com/office/word/2010/wordml" xmlns:w15="http://schemas.microsoft.com/office/word/2012/wordml" xmlns:w16cex="http://schemas.microsoft.com/office/word/2018/wordml/cex" xmlns:w16cid="http://schemas.microsoft.com/office/word/2016/wordml/cid" xmlns:w16="http://schemas.microsoft.com/office/word/2018/wordml" xmlns:w16du="http://schemas.microsoft.com/office/word/2023/wordml/word16du" xmlns:w16sdtdh="http://schemas.microsoft.com/office/word/2020/wordml/sdtdatahash" xmlns:w16sdtfl="http://schemas.microsoft.com/office/word/2024/wordml/sdtformatlock" xmlns:w16se="http://schemas.microsoft.com/office/word/2015/wordml/symex" xmlns:wpg="http://schemas.microsoft.com/office/word/2010/wordprocessingGroup" xmlns:wpi="http://schemas.microsoft.com/office/word/2010/wordprocessingInk" xmlns:wne="http://schemas.microsoft.com/office/word/2006/wordml" xmlns:wps="http://schemas.microsoft.com/office/word/2010/wordprocessingShape" mc:Ignorable="w14 w15 w16se w16cid w16 w16cex w16sdtdh w16sdtfl w16du wp14">
+  <w:footnote w:type="separator" w:id="-1">
+    <w:p>
+      <w:pPr>
+        <w:spacing w:after="0" w:line="240" w:lineRule="auto"/>
+      </w:pPr>
+      <w:r>
+        <w:separator/>
+      </w:r>
+    </w:p>
+  </w:footnote>
+  <w:footnote w:type="continuationSeparator" w:id="0">
+    <w:p>
+      <w:pPr>
+        <w:spacing w:after="0" w:line="240" w:lineRule="auto"/>
+      </w:pPr>
+      <w:r>
+        <w:continuationSeparator/>
+      </w:r>
+    </w:p>
+  </w:footnote>
+</w:footnotes>
+</file>
+
+<file path=word/header1.xml><?xml version="1.0" encoding="utf-8"?>
+<w:hdr xmlns:wpc="http://schemas.microsoft.com/office/word/2010/wordprocessingCanvas" xmlns:cx="http://schemas.microsoft.com/office/drawing/2014/chartex" xmlns:cx1="http://schemas.microsoft.com/office/drawing/2015/9/8/chartex" xmlns:cx2="http://schemas.microsoft.com/office/drawing/2015/10/21/chartex" xmlns:cx3="http://schemas.microsoft.com/office/drawing/2016/5/9/chartex" xmlns:cx4="http://schemas.microsoft.com/office/drawing/2016/5/10/chartex" xmlns:cx5="http://schemas.microsoft.com/office/drawing/2016/5/11/chartex" xmlns:cx6="http://schemas.microsoft.com/office/drawing/2016/5/12/chartex" xmlns:cx7="http://schemas.microsoft.com/office/drawing/2016/5/13/chartex" xmlns:cx8="http://schemas.microsoft.com/office/drawing/2016/5/14/chartex" xmlns:mc="http://schemas.openxmlformats.org/markup-compatibility/2006" xmlns:aink="http://schemas.microsoft.com/office/drawing/2016/ink" xmlns:am3d="http://schemas.microsoft.com/office/drawing/2017/model3d" xmlns:o="urn:schemas-microsoft-com:office:office" xmlns:oel="http://schemas.microsoft.com/office/2019/extlst" xmlns:r="http://schemas.openxmlformats.org/officeDocument/2006/relationships" xmlns:m="http://schemas.openxmlformats.org/officeDocument/2006/math" xmlns:v="urn:schemas-microsoft-com:vml" xmlns:wp14="http://schemas.microsoft.com/office/word/2010/wordprocessingDrawing" xmlns:wp="http://schemas.openxmlformats.org/drawingml/2006/wordprocessingDrawing" xmlns:w10="urn:schemas-microsoft-com:office:word" xmlns:w="http://schemas.openxmlformats.org/wordprocessingml/2006/main" xmlns:w14="http://schemas.microsoft.com/office/word/2010/wordml" xmlns:w15="http://schemas.microsoft.com/office/word/2012/wordml" xmlns:w16cex="http://schemas.microsoft.com/office/word/2018/wordml/cex" xmlns:w16cid="http://schemas.microsoft.com/office/word/2016/wordml/cid" xmlns:w16="http://schemas.microsoft.com/office/word/2018/wordml" xmlns:w16du="http://schemas.microsoft.com/office/word/2023/wordml/word16du" xmlns:w16sdtdh="http://schemas.microsoft.com/office/word/2020/wordml/sdtdatahash" xmlns:w16sdtfl="http://schemas.microsoft.com/office/word/2024/wordml/sdtformatlock" xmlns:w16se="http://schemas.microsoft.com/office/word/2015/wordml/symex" xmlns:wpg="http://schemas.microsoft.com/office/word/2010/wordprocessingGroup" xmlns:wpi="http://schemas.microsoft.com/office/word/2010/wordprocessingInk" xmlns:wne="http://schemas.microsoft.com/office/word/2006/wordml" xmlns:wps="http://schemas.microsoft.com/office/word/2010/wordprocessingShape" mc:Ignorable="w14 w15 w16se w16cid w16 w16cex w16sdtdh w16sdtfl w16du wp14">
+  <w:sdt>
+    <w:sdtPr>
+      <w:id w:val="-1046208369"/>
+      <w:docPartObj>
+        <w:docPartGallery w:val="Page Numbers (Top of Page)"/>
+        <w:docPartUnique/>
+      </w:docPartObj>
+    </w:sdtPr>
+    <w:sdtContent>
+      <w:p>
+        <w:pPr>
+          <w:pStyle w:val="Cabealho"/>
+        </w:pPr>
+        <w:r>
+          <w:rPr>
+            <w:noProof/>
+          </w:rPr>
+          <w:drawing>
+            <wp:anchor distT="0" distB="0" distL="114300" distR="114300" simplePos="0" relativeHeight="251658240" behindDoc="0" locked="0" layoutInCell="1" allowOverlap="1" wp14:anchorId="532E3268" wp14:editId="49ABA087">
+              <wp:simplePos x="0" y="0"/>
+              <wp:positionH relativeFrom="column">
+                <wp:posOffset>5671185</wp:posOffset>
+              </wp:positionH>
+              <wp:positionV relativeFrom="paragraph">
+                <wp:posOffset>-320040</wp:posOffset>
+              </wp:positionV>
+              <wp:extent cx="701040" cy="701040"/>
+              <wp:effectExtent l="0" t="0" r="0" b="0"/>
+              <wp:wrapTopAndBottom/>
+              <wp:docPr id="2044806578" name="Imagem 8"/>
+              <wp:cNvGraphicFramePr>
+                <a:graphicFrameLocks xmlns:a="http://schemas.openxmlformats.org/drawingml/2006/main" noChangeAspect="1"/>
+              </wp:cNvGraphicFramePr>
+              <a:graphic xmlns:a="http://schemas.openxmlformats.org/drawingml/2006/main">
+                <a:graphicData uri="http://schemas.openxmlformats.org/drawingml/2006/picture">
+                  <pic:pic xmlns:pic="http://schemas.openxmlformats.org/drawingml/2006/picture">
+                    <pic:nvPicPr>
+                      <pic:cNvPr id="0" name="Picture 4"/>
+                      <pic:cNvPicPr>
+                        <a:picLocks noChangeAspect="1" noChangeArrowheads="1"/>
+                      </pic:cNvPicPr>
+                    </pic:nvPicPr>
+                    <pic:blipFill>
+                      <a:blip r:embed="rId1">
+                        <a:extLst>
+                          <a:ext uri="{28A0092B-C50C-407E-A947-70E740481C1C}">
+                            <a14:useLocalDpi xmlns:a14="http://schemas.microsoft.com/office/drawing/2010/main" val="0"/>
+                          </a:ext>
+                        </a:extLst>
+                      </a:blip>
+                      <a:srcRect/>
+                      <a:stretch>
+                        <a:fillRect/>
+                      </a:stretch>
+                    </pic:blipFill>
+                    <pic:spPr bwMode="auto">
+                      <a:xfrm>
+                        <a:off x="0" y="0"/>
+                        <a:ext cx="701040" cy="701040"/>
+                      </a:xfrm>
+                      <a:prstGeom prst="rect">
+                        <a:avLst/>
+                      </a:prstGeom>
+                      <a:noFill/>
+                      <a:ln>
+                        <a:noFill/>
+                      </a:ln>
+                    </pic:spPr>
+                  </pic:pic>
+                </a:graphicData>
+              </a:graphic>
+              <wp14:sizeRelH relativeFrom="margin">
+                <wp14:pctWidth>0</wp14:pctWidth>
+              </wp14:sizeRelH>
+              <wp14:sizeRelV relativeFrom="margin">
+                <wp14:pctHeight>0</wp14:pctHeight>
+              </wp14:sizeRelV>
+            </wp:anchor>
+          </w:drawing>
+        </w:r>
+        <w:r>
+          <w:fldChar w:fldCharType="begin"/>
+        </w:r>
+        <w:r>
+          <w:instrText>PAGE   \* MERGEFORMAT</w:instrText>
+        </w:r>
+        <w:r>
+          <w:fldChar w:fldCharType="separate"/>
+        </w:r>
+        <w:r>
+          <w:t>2</w:t>
+        </w:r>
+        <w:r>
+          <w:fldChar w:fldCharType="end"/>
+        </w:r>
+      </w:p>
+    </w:sdtContent>
+  </w:sdt>
+  <w:p>
+    <w:pPr>
+      <w:pStyle w:val="Cabealho"/>
+    </w:pPr>
+  </w:p>
+</w:hdr>
 </file>
 
 <file path=word/numbering.xml><?xml version="1.0" encoding="utf-8"?>
@@ -10821,6 +12290,107 @@
       <w:szCs w:val="18"/>
     </w:rPr>
   </w:style>
+  <w:style w:type="character" w:styleId="HiperlinkVisitado">
+    <w:name w:val="FollowedHyperlink"/>
+    <w:basedOn w:val="Fontepargpadro"/>
+    <w:uiPriority w:val="99"/>
+    <w:semiHidden/>
+    <w:unhideWhenUsed/>
+    <w:rsid w:val="00D57E6D"/>
+    <w:rPr>
+      <w:color w:val="96607D" w:themeColor="followedHyperlink"/>
+      <w:u w:val="single"/>
+    </w:rPr>
+  </w:style>
+  <w:style w:type="paragraph" w:styleId="Cabealho">
+    <w:name w:val="header"/>
+    <w:basedOn w:val="Normal"/>
+    <w:link w:val="CabealhoChar"/>
+    <w:uiPriority w:val="99"/>
+    <w:unhideWhenUsed/>
+    <w:rsid w:val="00E102CD"/>
+    <w:pPr>
+      <w:tabs>
+        <w:tab w:val="center" w:pos="4252"/>
+        <w:tab w:val="right" w:pos="8504"/>
+      </w:tabs>
+      <w:spacing w:after="0" w:line="240" w:lineRule="auto"/>
+    </w:pPr>
+  </w:style>
+  <w:style w:type="character" w:customStyle="1" w:styleId="CabealhoChar">
+    <w:name w:val="Cabeçalho Char"/>
+    <w:basedOn w:val="Fontepargpadro"/>
+    <w:link w:val="Cabealho"/>
+    <w:uiPriority w:val="99"/>
+    <w:rsid w:val="00E102CD"/>
+  </w:style>
+  <w:style w:type="paragraph" w:styleId="Rodap">
+    <w:name w:val="footer"/>
+    <w:basedOn w:val="Normal"/>
+    <w:link w:val="RodapChar"/>
+    <w:uiPriority w:val="99"/>
+    <w:unhideWhenUsed/>
+    <w:rsid w:val="00E102CD"/>
+    <w:pPr>
+      <w:tabs>
+        <w:tab w:val="center" w:pos="4252"/>
+        <w:tab w:val="right" w:pos="8504"/>
+      </w:tabs>
+      <w:spacing w:after="0" w:line="240" w:lineRule="auto"/>
+    </w:pPr>
+  </w:style>
+  <w:style w:type="character" w:customStyle="1" w:styleId="RodapChar">
+    <w:name w:val="Rodapé Char"/>
+    <w:basedOn w:val="Fontepargpadro"/>
+    <w:link w:val="Rodap"/>
+    <w:uiPriority w:val="99"/>
+    <w:rsid w:val="00E102CD"/>
+  </w:style>
+  <w:style w:type="paragraph" w:styleId="CabealhodoSumrio">
+    <w:name w:val="TOC Heading"/>
+    <w:basedOn w:val="Ttulo1"/>
+    <w:next w:val="Normal"/>
+    <w:uiPriority w:val="39"/>
+    <w:unhideWhenUsed/>
+    <w:qFormat/>
+    <w:rsid w:val="00E102CD"/>
+    <w:pPr>
+      <w:spacing w:before="240" w:after="0" w:line="259" w:lineRule="auto"/>
+      <w:outlineLvl w:val="9"/>
+    </w:pPr>
+    <w:rPr>
+      <w:kern w:val="0"/>
+      <w:sz w:val="32"/>
+      <w:szCs w:val="32"/>
+      <w:lang w:eastAsia="pt-BR"/>
+      <w14:ligatures w14:val="none"/>
+    </w:rPr>
+  </w:style>
+  <w:style w:type="paragraph" w:styleId="Sumrio1">
+    <w:name w:val="toc 1"/>
+    <w:basedOn w:val="Normal"/>
+    <w:next w:val="Normal"/>
+    <w:autoRedefine/>
+    <w:uiPriority w:val="39"/>
+    <w:unhideWhenUsed/>
+    <w:rsid w:val="00E102CD"/>
+    <w:pPr>
+      <w:spacing w:after="100"/>
+    </w:pPr>
+  </w:style>
+  <w:style w:type="paragraph" w:styleId="Sumrio2">
+    <w:name w:val="toc 2"/>
+    <w:basedOn w:val="Normal"/>
+    <w:next w:val="Normal"/>
+    <w:autoRedefine/>
+    <w:uiPriority w:val="39"/>
+    <w:unhideWhenUsed/>
+    <w:rsid w:val="00E102CD"/>
+    <w:pPr>
+      <w:spacing w:after="100"/>
+      <w:ind w:left="240"/>
+    </w:pPr>
+  </w:style>
 </w:styles>
 </file>
 
@@ -11137,4 +12707,16 @@
     </a:ext>
   </a:extLst>
 </a:theme>
+</file>
+
+<file path=customXml/item1.xml><?xml version="1.0" encoding="utf-8"?>
+<b:Sources xmlns:b="http://schemas.openxmlformats.org/officeDocument/2006/bibliography" xmlns="http://schemas.openxmlformats.org/officeDocument/2006/bibliography" SelectedStyle="\APASixthEditionOfficeOnline.xsl" StyleName="APA" Version="6"/>
+</file>
+
+<file path=customXml/itemProps1.xml><?xml version="1.0" encoding="utf-8"?>
+<ds:datastoreItem xmlns:ds="http://schemas.openxmlformats.org/officeDocument/2006/customXml" ds:itemID="{39153385-C7B4-4062-B27A-5DE976773D36}">
+  <ds:schemaRefs>
+    <ds:schemaRef ds:uri="http://schemas.openxmlformats.org/officeDocument/2006/bibliography"/>
+  </ds:schemaRefs>
+</ds:datastoreItem>
 </file>
</xml_diff>